<commit_message>
recent changes from rieksts have been done 3:20
</commit_message>
<xml_diff>
--- a/Draft/draft-full.v18-cmt.docx
+++ b/Draft/draft-full.v18-cmt.docx
@@ -1,6 +1,6 @@
 
 <file path=word/document.xml><?xml version="1.0" encoding="utf-8"?>
-<w:document xmlns:ve="http://schemas.openxmlformats.org/markup-compatibility/2006" xmlns:o="urn:schemas-microsoft-com:office:office" xmlns:r="http://schemas.openxmlformats.org/officeDocument/2006/relationships" xmlns:m="http://schemas.openxmlformats.org/officeDocument/2006/math" xmlns:v="urn:schemas-microsoft-com:vml" xmlns:wp="http://schemas.openxmlformats.org/drawingml/2006/wordprocessingDrawing" xmlns:w10="urn:schemas-microsoft-com:office:word" xmlns:w="http://schemas.openxmlformats.org/wordprocessingml/2006/main" xmlns:wne="http://schemas.microsoft.com/office/word/2006/wordml">
+<w:document xmlns:wpc="http://schemas.microsoft.com/office/word/2010/wordprocessingCanvas" xmlns:mc="http://schemas.openxmlformats.org/markup-compatibility/2006" xmlns:o="urn:schemas-microsoft-com:office:office" xmlns:r="http://schemas.openxmlformats.org/officeDocument/2006/relationships" xmlns:m="http://schemas.openxmlformats.org/officeDocument/2006/math" xmlns:v="urn:schemas-microsoft-com:vml" xmlns:wp14="http://schemas.microsoft.com/office/word/2010/wordprocessingDrawing" xmlns:wp="http://schemas.openxmlformats.org/drawingml/2006/wordprocessingDrawing" xmlns:w10="urn:schemas-microsoft-com:office:word" xmlns:w="http://schemas.openxmlformats.org/wordprocessingml/2006/main" xmlns:w14="http://schemas.microsoft.com/office/word/2010/wordml" xmlns:wpg="http://schemas.microsoft.com/office/word/2010/wordprocessingGroup" xmlns:wpi="http://schemas.microsoft.com/office/word/2010/wordprocessingInk" xmlns:wne="http://schemas.microsoft.com/office/word/2006/wordml" xmlns:wps="http://schemas.microsoft.com/office/word/2010/wordprocessingShape" mc:Ignorable="w14 wp14">
   <w:background w:color="FFFFFF"/>
   <w:body>
     <w:p>
@@ -15,8 +15,16 @@
         <w:rPr>
           <w:rFonts w:cs="Times New Roman"/>
         </w:rPr>
-        <w:t>DO YOU SEE WHAT I’M SAYING:</w:t>
-      </w:r>
+        <w:t xml:space="preserve">DO YOU SEE WHAT I’M </w:t>
+      </w:r>
+      <w:proofErr w:type="gramStart"/>
+      <w:r>
+        <w:rPr>
+          <w:rFonts w:cs="Times New Roman"/>
+        </w:rPr>
+        <w:t>SAYING:</w:t>
+      </w:r>
+      <w:proofErr w:type="gramEnd"/>
     </w:p>
     <w:p>
       <w:pPr>
@@ -206,11 +214,19 @@
           <w:rFonts w:cs="Times New Roman"/>
         </w:rPr>
       </w:pPr>
-      <w:r>
-        <w:rPr>
-          <w:rFonts w:cs="Times New Roman"/>
-        </w:rPr>
-        <w:t>of the Requirements for the Degree</w:t>
+      <w:proofErr w:type="gramStart"/>
+      <w:r>
+        <w:rPr>
+          <w:rFonts w:cs="Times New Roman"/>
+        </w:rPr>
+        <w:t>of</w:t>
+      </w:r>
+      <w:proofErr w:type="gramEnd"/>
+      <w:r>
+        <w:rPr>
+          <w:rFonts w:cs="Times New Roman"/>
+        </w:rPr>
+        <w:t xml:space="preserve"> the Requirements for the Degree</w:t>
       </w:r>
     </w:p>
     <w:p>
@@ -260,12 +276,14 @@
           <w:rFonts w:cs="Times New Roman"/>
         </w:rPr>
       </w:pPr>
+      <w:proofErr w:type="gramStart"/>
       <w:r>
         <w:rPr>
           <w:rFonts w:cs="Times New Roman"/>
         </w:rPr>
         <w:t>by</w:t>
       </w:r>
+      <w:proofErr w:type="gramEnd"/>
     </w:p>
     <w:p>
       <w:pPr>
@@ -715,21 +733,20 @@
           <w:rFonts w:cs="Times New Roman"/>
         </w:rPr>
       </w:pPr>
-      <w:commentRangeStart w:id="1"/>
-      <w:r>
-        <w:rPr>
-          <w:rFonts w:cs="Times New Roman"/>
-        </w:rPr>
-        <w:lastRenderedPageBreak/>
+      <w:commentRangeStart w:id="2"/>
+      <w:r>
+        <w:rPr>
+          <w:rFonts w:cs="Times New Roman"/>
+        </w:rPr>
         <w:t>Acknowledgements</w:t>
       </w:r>
-      <w:commentRangeEnd w:id="1"/>
+      <w:commentRangeEnd w:id="2"/>
       <w:r>
         <w:rPr>
           <w:rStyle w:val="CommentReference"/>
           <w:rFonts w:cs="Mangal"/>
         </w:rPr>
-        <w:commentReference w:id="1"/>
+        <w:commentReference w:id="2"/>
       </w:r>
     </w:p>
     <w:p>
@@ -817,7 +834,21 @@
         <w:rPr>
           <w:rFonts w:cs="Times New Roman"/>
         </w:rPr>
-        <w:t>, who renewed my interest in robotics that had waned some in my years following the ending of my high school. Without the robotics club that he and I worked on I do not know if I would have had the drive and interest to go this far.</w:t>
+        <w:t xml:space="preserve">, who renewed my interest in robotics that had waned some in my years following the ending of my high </w:t>
+      </w:r>
+      <w:proofErr w:type="gramStart"/>
+      <w:r>
+        <w:rPr>
+          <w:rFonts w:cs="Times New Roman"/>
+        </w:rPr>
+        <w:t>school.</w:t>
+      </w:r>
+      <w:proofErr w:type="gramEnd"/>
+      <w:r>
+        <w:rPr>
+          <w:rFonts w:cs="Times New Roman"/>
+        </w:rPr>
+        <w:t xml:space="preserve"> Without the robotics club that he and I worked on I do not know if I would have had the drive and interest to go this far.</w:t>
       </w:r>
     </w:p>
     <w:p>
@@ -930,7 +961,7 @@
           <w:rFonts w:cs="Times New Roman"/>
         </w:rPr>
         <w:sectPr>
-          <w:footerReference w:type="default" r:id="rId9"/>
+          <w:footerReference w:type="default" r:id="rId10"/>
           <w:pgSz w:w="12240" w:h="15840"/>
           <w:pgMar w:top="1800" w:right="1800" w:bottom="1800" w:left="2160" w:header="720" w:footer="720" w:gutter="0"/>
           <w:pgNumType w:fmt="lowerRoman" w:start="1"/>
@@ -942,26 +973,23 @@
         <w:rPr>
           <w:rFonts w:cs="Times New Roman"/>
         </w:rPr>
-        <w:lastRenderedPageBreak/>
         <w:t xml:space="preserve">Table of </w:t>
       </w:r>
-      <w:commentRangeStart w:id="2"/>
+      <w:commentRangeStart w:id="3"/>
       <w:r>
         <w:rPr>
           <w:rFonts w:cs="Times New Roman"/>
         </w:rPr>
         <w:t>Contents</w:t>
       </w:r>
-      <w:commentRangeEnd w:id="2"/>
+      <w:commentRangeEnd w:id="3"/>
       <w:r>
         <w:rPr>
           <w:rStyle w:val="CommentReference"/>
           <w:rFonts w:cs="Mangal"/>
         </w:rPr>
-        <w:commentReference w:id="2"/>
-      </w:r>
-      <w:bookmarkStart w:id="3" w:name="_GoBack"/>
-      <w:bookmarkEnd w:id="3"/>
+        <w:commentReference w:id="3"/>
+      </w:r>
     </w:p>
     <w:p>
       <w:pPr>
@@ -1271,7 +1299,6 @@
         <w:rPr>
           <w:rFonts w:cs="Times New Roman"/>
         </w:rPr>
-        <w:lastRenderedPageBreak/>
         <w:tab/>
         <w:t xml:space="preserve">The second chassis iteration came about after the limitations placed on the robot by the competition were no longer a factor. The chassis chosen was the Create made by the iRobot company. This is the same company that produces the </w:t>
       </w:r>
@@ -1312,14 +1339,7 @@
         <w:rPr>
           <w:rFonts w:cs="Times New Roman"/>
         </w:rPr>
-        <w:t xml:space="preserve"> error. Two bump sensors on the left and right front of the robot can let the robot know if it has impacted something. Each bump sensor can be polled independently so that the robot can determine on which side of center the impact occurred. Cliff sensors on the bottom of the robot can be used to ensure that the robot does not travel off any ledges. An IR receiver on the top of the robot can receive signals in 360 degrees. There are charging stations and virtual walls that send out IR </w:t>
-      </w:r>
-      <w:r>
-        <w:rPr>
-          <w:rFonts w:cs="Times New Roman"/>
-        </w:rPr>
-        <w:lastRenderedPageBreak/>
-        <w:t>signals that the Create can sense and react to. Lastly there are many mounting points on the Create which allow a developer to secure additional instrumentation to the Create to increase its capabilities.</w:t>
+        <w:t xml:space="preserve"> error. Two bump sensors on the left and right front of the robot can let the robot know if it has impacted something. Each bump sensor can be polled independently so that the robot can determine on which side of center the impact occurred. Cliff sensors on the bottom of the robot can be used to ensure that the robot does not travel off any ledges. An IR receiver on the top of the robot can receive signals in 360 degrees. There are charging stations and virtual walls that send out IR signals that the Create can sense and react to. Lastly there are many mounting points on the Create which allow a developer to secure additional instrumentation to the Create to increase its capabilities.</w:t>
       </w:r>
     </w:p>
     <w:p>
@@ -1442,7 +1462,6 @@
         <w:rPr>
           <w:rFonts w:cs="Times New Roman"/>
         </w:rPr>
-        <w:lastRenderedPageBreak/>
         <w:t>previous camera and allows</w:t>
       </w:r>
       <w:r>
@@ -1677,7 +1696,6 @@
         <w:rPr>
           <w:rFonts w:cs="Times New Roman"/>
         </w:rPr>
-        <w:lastRenderedPageBreak/>
         <w:t>Figure 2.1</w:t>
       </w:r>
     </w:p>
@@ -1720,10 +1738,10 @@
                     </pic:cNvPicPr>
                   </pic:nvPicPr>
                   <pic:blipFill>
-                    <a:blip r:embed="rId10" cstate="print">
+                    <a:blip r:embed="rId11" cstate="print">
                       <a:extLst>
                         <a:ext uri="{28A0092B-C50C-407E-A947-70E740481C1C}">
-                          <a14:useLocalDpi xmlns:a14="http://schemas.microsoft.com/office/drawing/2010/main" xmlns:wps="http://schemas.microsoft.com/office/word/2010/wordprocessingShape" xmlns:wpi="http://schemas.microsoft.com/office/word/2010/wordprocessingInk" xmlns:wpg="http://schemas.microsoft.com/office/word/2010/wordprocessingGroup" xmlns:w14="http://schemas.microsoft.com/office/word/2010/wordml" xmlns:w="http://schemas.openxmlformats.org/wordprocessingml/2006/main" xmlns:w10="urn:schemas-microsoft-com:office:word" xmlns:wp14="http://schemas.microsoft.com/office/word/2010/wordprocessingDrawing" xmlns:v="urn:schemas-microsoft-com:vml" xmlns:o="urn:schemas-microsoft-com:office:office" xmlns:mc="http://schemas.openxmlformats.org/markup-compatibility/2006" xmlns:wpc="http://schemas.microsoft.com/office/word/2010/wordprocessingCanvas" xmlns="" val="0"/>
+                          <a14:useLocalDpi xmlns:a14="http://schemas.microsoft.com/office/drawing/2010/main" val="0"/>
                         </a:ext>
                       </a:extLst>
                     </a:blip>
@@ -1896,10 +1914,10 @@
                     </pic:cNvPicPr>
                   </pic:nvPicPr>
                   <pic:blipFill>
-                    <a:blip r:embed="rId11" cstate="print">
+                    <a:blip r:embed="rId12" cstate="print">
                       <a:extLst>
                         <a:ext uri="{28A0092B-C50C-407E-A947-70E740481C1C}">
-                          <a14:useLocalDpi xmlns:a14="http://schemas.microsoft.com/office/drawing/2010/main" xmlns:wps="http://schemas.microsoft.com/office/word/2010/wordprocessingShape" xmlns:wpi="http://schemas.microsoft.com/office/word/2010/wordprocessingInk" xmlns:wpg="http://schemas.microsoft.com/office/word/2010/wordprocessingGroup" xmlns:w14="http://schemas.microsoft.com/office/word/2010/wordml" xmlns:w="http://schemas.openxmlformats.org/wordprocessingml/2006/main" xmlns:w10="urn:schemas-microsoft-com:office:word" xmlns:wp14="http://schemas.microsoft.com/office/word/2010/wordprocessingDrawing" xmlns:v="urn:schemas-microsoft-com:vml" xmlns:o="urn:schemas-microsoft-com:office:office" xmlns:mc="http://schemas.openxmlformats.org/markup-compatibility/2006" xmlns:wpc="http://schemas.microsoft.com/office/word/2010/wordprocessingCanvas" xmlns="" val="0"/>
+                          <a14:useLocalDpi xmlns:a14="http://schemas.microsoft.com/office/drawing/2010/main" val="0"/>
                         </a:ext>
                       </a:extLst>
                     </a:blip>
@@ -1950,10 +1968,10 @@
                     </pic:cNvPicPr>
                   </pic:nvPicPr>
                   <pic:blipFill>
-                    <a:blip r:embed="rId12" cstate="print">
+                    <a:blip r:embed="rId13" cstate="print">
                       <a:extLst>
                         <a:ext uri="{28A0092B-C50C-407E-A947-70E740481C1C}">
-                          <a14:useLocalDpi xmlns:a14="http://schemas.microsoft.com/office/drawing/2010/main" xmlns:wps="http://schemas.microsoft.com/office/word/2010/wordprocessingShape" xmlns:wpi="http://schemas.microsoft.com/office/word/2010/wordprocessingInk" xmlns:wpg="http://schemas.microsoft.com/office/word/2010/wordprocessingGroup" xmlns:w14="http://schemas.microsoft.com/office/word/2010/wordml" xmlns:w="http://schemas.openxmlformats.org/wordprocessingml/2006/main" xmlns:w10="urn:schemas-microsoft-com:office:word" xmlns:wp14="http://schemas.microsoft.com/office/word/2010/wordprocessingDrawing" xmlns:v="urn:schemas-microsoft-com:vml" xmlns:o="urn:schemas-microsoft-com:office:office" xmlns:mc="http://schemas.openxmlformats.org/markup-compatibility/2006" xmlns:wpc="http://schemas.microsoft.com/office/word/2010/wordprocessingCanvas" xmlns="" val="0"/>
+                          <a14:useLocalDpi xmlns:a14="http://schemas.microsoft.com/office/drawing/2010/main" val="0"/>
                         </a:ext>
                       </a:extLst>
                     </a:blip>
@@ -1993,11 +2011,7 @@
         <w:t xml:space="preserve">shows two examples where </w:t>
       </w:r>
       <w:r>
-        <w:t xml:space="preserve">the size and location of the object </w:t>
-      </w:r>
-      <w:r>
-        <w:lastRenderedPageBreak/>
-        <w:t xml:space="preserve">being sensed or the angle of the beam </w:t>
+        <w:t xml:space="preserve">the size and location of the object being sensed or the angle of the beam </w:t>
       </w:r>
       <w:r>
         <w:t xml:space="preserve">results in </w:t>
@@ -2062,10 +2076,10 @@
                     </pic:cNvPicPr>
                   </pic:nvPicPr>
                   <pic:blipFill>
-                    <a:blip r:embed="rId13" cstate="print">
+                    <a:blip r:embed="rId14" cstate="print">
                       <a:extLst>
                         <a:ext uri="{28A0092B-C50C-407E-A947-70E740481C1C}">
-                          <a14:useLocalDpi xmlns:a14="http://schemas.microsoft.com/office/drawing/2010/main" xmlns:wps="http://schemas.microsoft.com/office/word/2010/wordprocessingShape" xmlns:wpi="http://schemas.microsoft.com/office/word/2010/wordprocessingInk" xmlns:wpg="http://schemas.microsoft.com/office/word/2010/wordprocessingGroup" xmlns:w14="http://schemas.microsoft.com/office/word/2010/wordml" xmlns:w="http://schemas.openxmlformats.org/wordprocessingml/2006/main" xmlns:w10="urn:schemas-microsoft-com:office:word" xmlns:wp14="http://schemas.microsoft.com/office/word/2010/wordprocessingDrawing" xmlns:v="urn:schemas-microsoft-com:vml" xmlns:o="urn:schemas-microsoft-com:office:office" xmlns:mc="http://schemas.openxmlformats.org/markup-compatibility/2006" xmlns:wpc="http://schemas.microsoft.com/office/word/2010/wordprocessingCanvas" xmlns="" val="0"/>
+                          <a14:useLocalDpi xmlns:a14="http://schemas.microsoft.com/office/drawing/2010/main" val="0"/>
                         </a:ext>
                       </a:extLst>
                     </a:blip>
@@ -2195,14 +2209,7 @@
         <w:rPr>
           <w:rFonts w:cs="Times New Roman"/>
         </w:rPr>
-        <w:t xml:space="preserve">The measurement from the Sharp </w:t>
-      </w:r>
-      <w:r>
-        <w:rPr>
-          <w:rFonts w:cs="Times New Roman"/>
-        </w:rPr>
-        <w:lastRenderedPageBreak/>
-        <w:t xml:space="preserve">series of rangefinders is not based on the time it takes for the light pulse to return. Instead, the receiving side of the rangefinder uses a linear IR detector to determine the angle between the straight line of the emitted IR light beam and the line that follows the path of the light reflected back to the receiver. Knowing this angle and the distance between the emitter and receiver allow the sensor to determine the distance to the object that is reflecting the IR light. According to the Sharp rangefinder specifications this method of distance measurement is called </w:t>
+        <w:t xml:space="preserve">The measurement from the Sharp series of rangefinders is not based on the time it takes for the light pulse to return. Instead, the receiving side of the rangefinder uses a linear IR detector to determine the angle between the straight line of the emitted IR light beam and the line that follows the path of the light reflected back to the receiver. Knowing this angle and the distance between the emitter and receiver allow the sensor to determine the distance to the object that is reflecting the IR light. According to the Sharp rangefinder specifications this method of distance measurement is called </w:t>
       </w:r>
       <w:r>
         <w:rPr>
@@ -2410,10 +2417,10 @@
                     </pic:cNvPicPr>
                   </pic:nvPicPr>
                   <pic:blipFill rotWithShape="1">
-                    <a:blip r:embed="rId14" cstate="print">
+                    <a:blip r:embed="rId15" cstate="print">
                       <a:extLst>
                         <a:ext uri="{28A0092B-C50C-407E-A947-70E740481C1C}">
-                          <a14:useLocalDpi xmlns:a14="http://schemas.microsoft.com/office/drawing/2010/main" xmlns:wps="http://schemas.microsoft.com/office/word/2010/wordprocessingShape" xmlns:wpi="http://schemas.microsoft.com/office/word/2010/wordprocessingInk" xmlns:wpg="http://schemas.microsoft.com/office/word/2010/wordprocessingGroup" xmlns:w14="http://schemas.microsoft.com/office/word/2010/wordml" xmlns:w="http://schemas.openxmlformats.org/wordprocessingml/2006/main" xmlns:w10="urn:schemas-microsoft-com:office:word" xmlns:wp14="http://schemas.microsoft.com/office/word/2010/wordprocessingDrawing" xmlns:v="urn:schemas-microsoft-com:vml" xmlns:o="urn:schemas-microsoft-com:office:office" xmlns:mc="http://schemas.openxmlformats.org/markup-compatibility/2006" xmlns:wpc="http://schemas.microsoft.com/office/word/2010/wordprocessingCanvas" xmlns="" val="0"/>
+                          <a14:useLocalDpi xmlns:a14="http://schemas.microsoft.com/office/drawing/2010/main" val="0"/>
                         </a:ext>
                       </a:extLst>
                     </a:blip>
@@ -2434,7 +2441,7 @@
                     </a:ln>
                     <a:extLst>
                       <a:ext uri="{53640926-AAD7-44D8-BBD7-CCE9431645EC}">
-                        <a14:shadowObscured xmlns:a14="http://schemas.microsoft.com/office/drawing/2010/main" xmlns:wps="http://schemas.microsoft.com/office/word/2010/wordprocessingShape" xmlns:wpi="http://schemas.microsoft.com/office/word/2010/wordprocessingInk" xmlns:wpg="http://schemas.microsoft.com/office/word/2010/wordprocessingGroup" xmlns:w14="http://schemas.microsoft.com/office/word/2010/wordml" xmlns:w="http://schemas.openxmlformats.org/wordprocessingml/2006/main" xmlns:w10="urn:schemas-microsoft-com:office:word" xmlns:wp14="http://schemas.microsoft.com/office/word/2010/wordprocessingDrawing" xmlns:v="urn:schemas-microsoft-com:vml" xmlns:o="urn:schemas-microsoft-com:office:office" xmlns:mc="http://schemas.openxmlformats.org/markup-compatibility/2006" xmlns:wpc="http://schemas.microsoft.com/office/word/2010/wordprocessingCanvas" xmlns=""/>
+                        <a14:shadowObscured xmlns:a14="http://schemas.microsoft.com/office/drawing/2010/main"/>
                       </a:ext>
                     </a:extLst>
                   </pic:spPr>
@@ -2457,14 +2464,7 @@
         <w:rPr>
           <w:rFonts w:cs="Times New Roman"/>
         </w:rPr>
-        <w:t xml:space="preserve">Due to the fact that the receiving portion of the sensor must be able to focus on the point of light produced by the emitter, there is a much smaller area in which IR </w:t>
-      </w:r>
-      <w:r>
-        <w:rPr>
-          <w:rFonts w:cs="Times New Roman"/>
-        </w:rPr>
-        <w:lastRenderedPageBreak/>
-        <w:t xml:space="preserve">distance reading are valid. The GP2D12 only has an effective range from 10cm (4 inches) to 80cm (30 inches). </w:t>
+        <w:t xml:space="preserve">Due to the fact that the receiving portion of the sensor must be able to focus on the point of light produced by the emitter, there is a much smaller area in which IR distance reading are valid. The GP2D12 only has an effective range from 10cm (4 inches) to 80cm (30 inches). </w:t>
       </w:r>
       <w:r>
         <w:rPr>
@@ -2625,14 +2625,7 @@
         <w:rPr>
           <w:rFonts w:cs="Times New Roman"/>
         </w:rPr>
-        <w:t xml:space="preserve">the processing power of this controller is very minimal, and it is not possible to place a custom program on the Creates internal controller. These </w:t>
-      </w:r>
-      <w:r>
-        <w:rPr>
-          <w:rFonts w:cs="Times New Roman"/>
-        </w:rPr>
-        <w:lastRenderedPageBreak/>
-        <w:t>issues meant that a hardware controller needs to be used to organize the robot's operation and interact with its sensors and actuators</w:t>
+        <w:t>the processing power of this controller is very minimal, and it is not possible to place a custom program on the Creates internal controller. These issues meant that a hardware controller needs to be used to organize the robot's operation and interact with its sensors and actuators</w:t>
       </w:r>
     </w:p>
     <w:p>
@@ -2766,7 +2759,6 @@
         <w:rPr>
           <w:rFonts w:cs="Times New Roman"/>
         </w:rPr>
-        <w:lastRenderedPageBreak/>
         <w:tab/>
         <w:t xml:space="preserve">an ICSP header, and a reset button. It contains everything needed to support </w:t>
       </w:r>
@@ -2782,7 +2774,21 @@
           <w:rFonts w:cs="Times New Roman"/>
         </w:rPr>
         <w:tab/>
-        <w:t>power it with a AC-to-DC adap</w:t>
+        <w:t xml:space="preserve">power it with </w:t>
+      </w:r>
+      <w:proofErr w:type="gramStart"/>
+      <w:r>
+        <w:rPr>
+          <w:rFonts w:cs="Times New Roman"/>
+        </w:rPr>
+        <w:t>a</w:t>
+      </w:r>
+      <w:proofErr w:type="gramEnd"/>
+      <w:r>
+        <w:rPr>
+          <w:rFonts w:cs="Times New Roman"/>
+        </w:rPr>
+        <w:t xml:space="preserve"> AC-to-DC adap</w:t>
       </w:r>
       <w:r>
         <w:rPr>
@@ -2889,8 +2895,18 @@
           <w:i/>
           <w:iCs/>
         </w:rPr>
-        <w:t>Putting it Together</w:t>
-      </w:r>
+        <w:t xml:space="preserve">Putting it </w:t>
+      </w:r>
+      <w:proofErr w:type="gramStart"/>
+      <w:r>
+        <w:rPr>
+          <w:rFonts w:cs="Times New Roman"/>
+          <w:i/>
+          <w:iCs/>
+        </w:rPr>
+        <w:t>Together</w:t>
+      </w:r>
+      <w:proofErr w:type="gramEnd"/>
     </w:p>
     <w:p>
       <w:pPr>
@@ -3027,14 +3043,7 @@
         <w:rPr>
           <w:rFonts w:cs="Times New Roman"/>
         </w:rPr>
-        <w:t xml:space="preserve">sions are made by </w:t>
-      </w:r>
-      <w:r>
-        <w:rPr>
-          <w:rFonts w:cs="Times New Roman"/>
-        </w:rPr>
-        <w:lastRenderedPageBreak/>
-        <w:t>the net-book.</w:t>
+        <w:t>sions are made by the net-book.</w:t>
       </w:r>
     </w:p>
     <w:p>
@@ -3202,10 +3211,10 @@
                     </pic:cNvPicPr>
                   </pic:nvPicPr>
                   <pic:blipFill>
-                    <a:blip r:embed="rId15" cstate="print">
+                    <a:blip r:embed="rId16" cstate="print">
                       <a:extLst>
                         <a:ext uri="{28A0092B-C50C-407E-A947-70E740481C1C}">
-                          <a14:useLocalDpi xmlns:a14="http://schemas.microsoft.com/office/drawing/2010/main" xmlns:wps="http://schemas.microsoft.com/office/word/2010/wordprocessingShape" xmlns:wpi="http://schemas.microsoft.com/office/word/2010/wordprocessingInk" xmlns:wpg="http://schemas.microsoft.com/office/word/2010/wordprocessingGroup" xmlns:w14="http://schemas.microsoft.com/office/word/2010/wordml" xmlns:w="http://schemas.openxmlformats.org/wordprocessingml/2006/main" xmlns:w10="urn:schemas-microsoft-com:office:word" xmlns:wp14="http://schemas.microsoft.com/office/word/2010/wordprocessingDrawing" xmlns:v="urn:schemas-microsoft-com:vml" xmlns:o="urn:schemas-microsoft-com:office:office" xmlns:mc="http://schemas.openxmlformats.org/markup-compatibility/2006" xmlns:wpc="http://schemas.microsoft.com/office/word/2010/wordprocessingCanvas" xmlns="" val="0"/>
+                          <a14:useLocalDpi xmlns:a14="http://schemas.microsoft.com/office/drawing/2010/main" val="0"/>
                         </a:ext>
                       </a:extLst>
                     </a:blip>
@@ -3319,10 +3328,10 @@
                     </pic:cNvPicPr>
                   </pic:nvPicPr>
                   <pic:blipFill>
-                    <a:blip r:embed="rId16" cstate="print">
+                    <a:blip r:embed="rId17" cstate="print">
                       <a:extLst>
                         <a:ext uri="{28A0092B-C50C-407E-A947-70E740481C1C}">
-                          <a14:useLocalDpi xmlns:a14="http://schemas.microsoft.com/office/drawing/2010/main" xmlns:wps="http://schemas.microsoft.com/office/word/2010/wordprocessingShape" xmlns:wpi="http://schemas.microsoft.com/office/word/2010/wordprocessingInk" xmlns:wpg="http://schemas.microsoft.com/office/word/2010/wordprocessingGroup" xmlns:w14="http://schemas.microsoft.com/office/word/2010/wordml" xmlns:w="http://schemas.openxmlformats.org/wordprocessingml/2006/main" xmlns:w10="urn:schemas-microsoft-com:office:word" xmlns:wp14="http://schemas.microsoft.com/office/word/2010/wordprocessingDrawing" xmlns:v="urn:schemas-microsoft-com:vml" xmlns:o="urn:schemas-microsoft-com:office:office" xmlns:mc="http://schemas.openxmlformats.org/markup-compatibility/2006" xmlns:wpc="http://schemas.microsoft.com/office/word/2010/wordprocessingCanvas" xmlns="" val="0"/>
+                          <a14:useLocalDpi xmlns:a14="http://schemas.microsoft.com/office/drawing/2010/main" val="0"/>
                         </a:ext>
                       </a:extLst>
                     </a:blip>
@@ -3370,7 +3379,6 @@
         <w:rPr>
           <w:rFonts w:cs="Times New Roman"/>
         </w:rPr>
-        <w:lastRenderedPageBreak/>
         <w:t>Figure 2.6</w:t>
       </w:r>
     </w:p>
@@ -3515,10 +3523,10 @@
                     </pic:cNvPicPr>
                   </pic:nvPicPr>
                   <pic:blipFill>
-                    <a:blip r:embed="rId17" cstate="print">
+                    <a:blip r:embed="rId18" cstate="print">
                       <a:extLst>
                         <a:ext uri="{28A0092B-C50C-407E-A947-70E740481C1C}">
-                          <a14:useLocalDpi xmlns:a14="http://schemas.microsoft.com/office/drawing/2010/main" xmlns:wps="http://schemas.microsoft.com/office/word/2010/wordprocessingShape" xmlns:wpi="http://schemas.microsoft.com/office/word/2010/wordprocessingInk" xmlns:wpg="http://schemas.microsoft.com/office/word/2010/wordprocessingGroup" xmlns:w14="http://schemas.microsoft.com/office/word/2010/wordml" xmlns:w="http://schemas.openxmlformats.org/wordprocessingml/2006/main" xmlns:w10="urn:schemas-microsoft-com:office:word" xmlns:wp14="http://schemas.microsoft.com/office/word/2010/wordprocessingDrawing" xmlns:v="urn:schemas-microsoft-com:vml" xmlns:o="urn:schemas-microsoft-com:office:office" xmlns:mc="http://schemas.openxmlformats.org/markup-compatibility/2006" xmlns:wpc="http://schemas.microsoft.com/office/word/2010/wordprocessingCanvas" xmlns="" val="0"/>
+                          <a14:useLocalDpi xmlns:a14="http://schemas.microsoft.com/office/drawing/2010/main" val="0"/>
                         </a:ext>
                       </a:extLst>
                     </a:blip>
@@ -3613,14 +3621,7 @@
         <w:rPr>
           <w:rFonts w:cs="Times New Roman"/>
         </w:rPr>
-        <w:t xml:space="preserve">e seen in figure 2.5, there were many separate wires that had to be used to make all of these connections. The Create contains its motors, battery and all sensing equipment internally. This reduces the wires needed to three USB cables to connect the Eee PC to the camera, Arduino and Create. The only additional wiring that would need to be done is to make connections from the Arduino to any additional sensors that are </w:t>
-      </w:r>
-      <w:r>
-        <w:rPr>
-          <w:rFonts w:cs="Times New Roman"/>
-        </w:rPr>
-        <w:lastRenderedPageBreak/>
-        <w:t>placed on the robot in the future.</w:t>
+        <w:t>e seen in figure 2.5, there were many separate wires that had to be used to make all of these connections. The Create contains its motors, battery and all sensing equipment internally. This reduces the wires needed to three USB cables to connect the Eee PC to the camera, Arduino and Create. The only additional wiring that would need to be done is to make connections from the Arduino to any additional sensors that are placed on the robot in the future.</w:t>
       </w:r>
       <w:commentRangeEnd w:id="7"/>
       <w:r>
@@ -3856,7 +3857,6 @@
         <w:rPr>
           <w:rFonts w:cs="Times New Roman"/>
         </w:rPr>
-        <w:lastRenderedPageBreak/>
         <w:t>computer equipped with</w:t>
       </w:r>
       <w:r>
@@ -4144,14 +4144,7 @@
           <w:rFonts w:cs="Times New Roman"/>
         </w:rPr>
         <w:tab/>
-        <w:t xml:space="preserve">The first image processing package that was approached in the course of this research was the Open CV package of image processing tools. OpenCV [xx] (Open Source Computer Vision) is “a library of computer vision routines from Intel. First </w:t>
-      </w:r>
-      <w:r>
-        <w:rPr>
-          <w:rFonts w:cs="Times New Roman"/>
-        </w:rPr>
-        <w:lastRenderedPageBreak/>
-        <w:t>released in 2000, OpenCV code is used in applications such as object, face, and gesture recognition, lip reading and motion tracking.”[xx] OpenCV showed very good potential early on in the research, specifically in the first iteration of the project. However, due to the limitations of the camera that were discovered, further development</w:t>
+        <w:t>The first image processing package that was approached in the course of this research was the Open CV package of image processing tools. OpenCV [xx] (Open Source Computer Vision) is “a library of computer vision routines from Intel. First released in 2000, OpenCV code is used in applications such as object, face, and gesture recognition, lip reading and motion tracking.”[xx] OpenCV showed very good potential early on in the research, specifically in the first iteration of the project. However, due to the limitations of the camera that were discovered, further development</w:t>
       </w:r>
       <w:r>
         <w:rPr>
@@ -4364,15 +4357,7 @@
           <w:rFonts w:cs="Times New Roman"/>
           <w:color w:val="000000"/>
         </w:rPr>
-        <w:t xml:space="preserve">llections of </w:t>
-      </w:r>
-      <w:r>
-        <w:rPr>
-          <w:rFonts w:cs="Times New Roman"/>
-          <w:color w:val="000000"/>
-        </w:rPr>
-        <w:lastRenderedPageBreak/>
-        <w:t>functions that enable</w:t>
+        <w:t>llections of functions that enable</w:t>
       </w:r>
       <w:r>
         <w:rPr>
@@ -4838,7 +4823,6 @@
           <w:rFonts w:cs="Times New Roman"/>
           <w:color w:val="000000"/>
         </w:rPr>
-        <w:lastRenderedPageBreak/>
         <w:tab/>
         <w:t>Blob extraction, or blobbing, is a</w:t>
       </w:r>
@@ -7255,7 +7239,6 @@
           <w:noProof/>
           <w:color w:val="000000"/>
         </w:rPr>
-        <w:lastRenderedPageBreak/>
         <w:tab/>
       </w:r>
       <w:r>
@@ -8340,10 +8323,10 @@
                     </pic:cNvPicPr>
                   </pic:nvPicPr>
                   <pic:blipFill>
-                    <a:blip r:embed="rId18" cstate="print">
+                    <a:blip r:embed="rId19" cstate="print">
                       <a:extLst>
                         <a:ext uri="{28A0092B-C50C-407E-A947-70E740481C1C}">
-                          <a14:useLocalDpi xmlns:a14="http://schemas.microsoft.com/office/drawing/2010/main" xmlns:wps="http://schemas.microsoft.com/office/word/2010/wordprocessingShape" xmlns:wpi="http://schemas.microsoft.com/office/word/2010/wordprocessingInk" xmlns:wpg="http://schemas.microsoft.com/office/word/2010/wordprocessingGroup" xmlns:w14="http://schemas.microsoft.com/office/word/2010/wordml" xmlns:w="http://schemas.openxmlformats.org/wordprocessingml/2006/main" xmlns:w10="urn:schemas-microsoft-com:office:word" xmlns:wp14="http://schemas.microsoft.com/office/word/2010/wordprocessingDrawing" xmlns:v="urn:schemas-microsoft-com:vml" xmlns:o="urn:schemas-microsoft-com:office:office" xmlns:mc="http://schemas.openxmlformats.org/markup-compatibility/2006" xmlns:wpc="http://schemas.microsoft.com/office/word/2010/wordprocessingCanvas" xmlns="" val="0"/>
+                          <a14:useLocalDpi xmlns:a14="http://schemas.microsoft.com/office/drawing/2010/main" val="0"/>
                         </a:ext>
                       </a:extLst>
                     </a:blip>
@@ -8481,7 +8464,23 @@
           <w:rFonts w:cs="Times New Roman"/>
           <w:i/>
         </w:rPr>
-        <w:t>Five by five matrix repre</w:t>
+        <w:t xml:space="preserve">Five by five </w:t>
+      </w:r>
+      <w:proofErr w:type="gramStart"/>
+      <w:r>
+        <w:rPr>
+          <w:rFonts w:cs="Times New Roman"/>
+          <w:i/>
+        </w:rPr>
+        <w:t>matrix</w:t>
+      </w:r>
+      <w:proofErr w:type="gramEnd"/>
+      <w:r>
+        <w:rPr>
+          <w:rFonts w:cs="Times New Roman"/>
+          <w:i/>
+        </w:rPr>
+        <w:t xml:space="preserve"> repre</w:t>
       </w:r>
       <w:r>
         <w:rPr>
@@ -8495,7 +8494,7 @@
       <w:tblPr>
         <w:tblStyle w:val="TableGrid"/>
         <w:tblW w:w="4778" w:type="pct"/>
-        <w:tblLook w:val="06A0"/>
+        <w:tblLook w:val="06A0" w:firstRow="1" w:lastRow="0" w:firstColumn="1" w:lastColumn="0" w:noHBand="1" w:noVBand="1"/>
       </w:tblPr>
       <w:tblGrid>
         <w:gridCol w:w="804"/>
@@ -9768,7 +9767,6 @@
         <w:rPr>
           <w:rFonts w:cs="Times New Roman"/>
         </w:rPr>
-        <w:lastRenderedPageBreak/>
         <w:t xml:space="preserve">This data is iterated through </w:t>
       </w:r>
       <w:r>
@@ -9845,7 +9843,7 @@
       <w:tblPr>
         <w:tblW w:w="3157" w:type="dxa"/>
         <w:tblInd w:w="93" w:type="dxa"/>
-        <w:tblLook w:val="04A0"/>
+        <w:tblLook w:val="04A0" w:firstRow="1" w:lastRow="0" w:firstColumn="1" w:lastColumn="0" w:noHBand="0" w:noVBand="1"/>
       </w:tblPr>
       <w:tblGrid>
         <w:gridCol w:w="852"/>
@@ -11474,7 +11472,7 @@
     <w:tbl>
       <w:tblPr>
         <w:tblW w:w="1858" w:type="pct"/>
-        <w:tblLook w:val="04A0"/>
+        <w:tblLook w:val="04A0" w:firstRow="1" w:lastRow="0" w:firstColumn="1" w:lastColumn="0" w:noHBand="0" w:noVBand="1"/>
       </w:tblPr>
       <w:tblGrid>
         <w:gridCol w:w="852"/>
@@ -13097,14 +13095,7 @@
         <w:rPr>
           <w:rFonts w:cs="Times New Roman"/>
         </w:rPr>
-        <w:t xml:space="preserve">this pixel did not belong </w:t>
-      </w:r>
-      <w:r>
-        <w:rPr>
-          <w:rFonts w:cs="Times New Roman"/>
-        </w:rPr>
-        <w:lastRenderedPageBreak/>
-        <w:t xml:space="preserve">to the blob that its northern and western neighbors belonged to so it was </w:t>
+        <w:t xml:space="preserve">this pixel did not belong to the blob that its northern and western neighbors belonged to so it was </w:t>
       </w:r>
       <w:r>
         <w:rPr>
@@ -13405,7 +13396,6 @@
           <w:iCs/>
           <w:color w:val="000000"/>
         </w:rPr>
-        <w:lastRenderedPageBreak/>
         <w:t>Clustering</w:t>
       </w:r>
     </w:p>
@@ -13535,15 +13525,33 @@
           <w:i/>
           <w:color w:val="000000"/>
         </w:rPr>
-        <w:t>Pseudo-code for K-Means algorithm</w:t>
-      </w:r>
-      <w:r>
-        <w:rPr>
-          <w:rFonts w:cs="Times New Roman"/>
-          <w:i/>
-          <w:color w:val="000000"/>
-        </w:rPr>
-        <w:t>(Ahmed, 2010)</w:t>
+        <w:t xml:space="preserve">Pseudo-code for K-Means </w:t>
+      </w:r>
+      <w:proofErr w:type="gramStart"/>
+      <w:r>
+        <w:rPr>
+          <w:rFonts w:cs="Times New Roman"/>
+          <w:i/>
+          <w:color w:val="000000"/>
+        </w:rPr>
+        <w:t>algorithm</w:t>
+      </w:r>
+      <w:r>
+        <w:rPr>
+          <w:rFonts w:cs="Times New Roman"/>
+          <w:i/>
+          <w:color w:val="000000"/>
+        </w:rPr>
+        <w:t>(</w:t>
+      </w:r>
+      <w:proofErr w:type="gramEnd"/>
+      <w:r>
+        <w:rPr>
+          <w:rFonts w:cs="Times New Roman"/>
+          <w:i/>
+          <w:color w:val="000000"/>
+        </w:rPr>
+        <w:t>Ahmed, 2010)</w:t>
       </w:r>
     </w:p>
     <w:p>
@@ -15228,7 +15236,6 @@
           <w:noProof/>
           <w:color w:val="000000"/>
         </w:rPr>
-        <w:lastRenderedPageBreak/>
         <w:tab/>
       </w:r>
       <w:r>
@@ -16385,7 +16392,7 @@
     <w:tbl>
       <w:tblPr>
         <w:tblW w:w="0" w:type="auto"/>
-        <w:tblLook w:val="04A0"/>
+        <w:tblLook w:val="04A0" w:firstRow="1" w:lastRow="0" w:firstColumn="1" w:lastColumn="0" w:noHBand="0" w:noVBand="1"/>
       </w:tblPr>
       <w:tblGrid>
         <w:gridCol w:w="1280"/>
@@ -20789,14 +20796,7 @@
         <w:rPr>
           <w:rFonts w:cs="Times New Roman"/>
         </w:rPr>
-        <w:t xml:space="preserve">a 2 dimensional matrix. Table 3.4 still contains all the information from table 3.3 but is in 2 dimensions instead of 3. Each row in table 3.4 contains the information for one </w:t>
-      </w:r>
-      <w:r>
-        <w:rPr>
-          <w:rFonts w:cs="Times New Roman"/>
-        </w:rPr>
-        <w:lastRenderedPageBreak/>
-        <w:t>pixel in the image. The first three fields contain the color data for the pixel and the last two contain the coordinates of where the pixel was in table 3.3.</w:t>
+        <w:t>a 2 dimensional matrix. Table 3.4 still contains all the information from table 3.3 but is in 2 dimensions instead of 3. Each row in table 3.4 contains the information for one pixel in the image. The first three fields contain the color data for the pixel and the last two contain the coordinates of where the pixel was in table 3.3.</w:t>
       </w:r>
     </w:p>
     <w:p>
@@ -20851,7 +20851,7 @@
       <w:tblPr>
         <w:tblStyle w:val="TableGrid"/>
         <w:tblW w:w="8140" w:type="dxa"/>
-        <w:tblLook w:val="06A0"/>
+        <w:tblLook w:val="06A0" w:firstRow="1" w:lastRow="0" w:firstColumn="1" w:lastColumn="0" w:noHBand="1" w:noVBand="1"/>
       </w:tblPr>
       <w:tblGrid>
         <w:gridCol w:w="1220"/>
@@ -21575,7 +21575,7 @@
       <w:tblPr>
         <w:tblStyle w:val="TableGrid"/>
         <w:tblW w:w="8140" w:type="dxa"/>
-        <w:tblLook w:val="06A0"/>
+        <w:tblLook w:val="06A0" w:firstRow="1" w:lastRow="0" w:firstColumn="1" w:lastColumn="0" w:noHBand="1" w:noVBand="1"/>
       </w:tblPr>
       <w:tblGrid>
         <w:gridCol w:w="1220"/>
@@ -23174,6 +23174,7 @@
           <w:color w:val="000000"/>
         </w:rPr>
       </w:pPr>
+      <w:proofErr w:type="gramStart"/>
       <w:r>
         <w:rPr>
           <w:rFonts w:cs="Times New Roman"/>
@@ -23190,6 +23191,7 @@
         </w:rPr>
         <w:t>.</w:t>
       </w:r>
+      <w:proofErr w:type="gramEnd"/>
       <w:r>
         <w:rPr>
           <w:rFonts w:cs="Times New Roman"/>
@@ -23239,7 +23241,7 @@
       <w:tblPr>
         <w:tblStyle w:val="TableGrid"/>
         <w:tblW w:w="3100" w:type="dxa"/>
-        <w:tblLook w:val="04A0"/>
+        <w:tblLook w:val="04A0" w:firstRow="1" w:lastRow="0" w:firstColumn="1" w:lastColumn="0" w:noHBand="0" w:noVBand="1"/>
       </w:tblPr>
       <w:tblGrid>
         <w:gridCol w:w="1220"/>
@@ -23364,7 +23366,6 @@
                 <w:szCs w:val="22"/>
                 <w:lang w:eastAsia="en-US" w:bidi="ar-SA"/>
               </w:rPr>
-              <w:lastRenderedPageBreak/>
               <w:t>1</w:t>
             </w:r>
           </w:p>
@@ -24703,15 +24704,7 @@
           <w:rFonts w:cs="Times New Roman"/>
           <w:color w:val="000000"/>
         </w:rPr>
-        <w:t xml:space="preserve">, Cr, a*, and b* represent intensities of colors. Examples of these color spaces can be seen in figures </w:t>
-      </w:r>
-      <w:r>
-        <w:rPr>
-          <w:rFonts w:cs="Times New Roman"/>
-          <w:color w:val="000000"/>
-        </w:rPr>
-        <w:lastRenderedPageBreak/>
-        <w:t>3.5 and 3.6. These experiments</w:t>
+        <w:t>, Cr, a*, and b* represent intensities of colors. Examples of these color spaces can be seen in figures 3.5 and 3.6. These experiments</w:t>
       </w:r>
       <w:r>
         <w:rPr>
@@ -24750,7 +24743,7 @@
           <w:rFonts w:cs="Times New Roman"/>
         </w:rPr>
         <w:sectPr>
-          <w:footerReference w:type="default" r:id="rId19"/>
+          <w:footerReference w:type="default" r:id="rId20"/>
           <w:pgSz w:w="12240" w:h="15840"/>
           <w:pgMar w:top="1800" w:right="1800" w:bottom="1800" w:left="2160" w:header="720" w:footer="720" w:gutter="0"/>
           <w:cols w:space="720"/>
@@ -25023,7 +25016,6 @@
           <w:iCs/>
           <w:color w:val="000000"/>
         </w:rPr>
-        <w:lastRenderedPageBreak/>
         <w:t>Conceptual Parsing</w:t>
       </w:r>
     </w:p>
@@ -25421,15 +25413,7 @@
           <w:rFonts w:cs="Times New Roman"/>
           <w:color w:val="000000"/>
         </w:rPr>
-        <w:t xml:space="preserve"> in the </w:t>
-      </w:r>
-      <w:r>
-        <w:rPr>
-          <w:rFonts w:cs="Times New Roman"/>
-          <w:color w:val="000000"/>
-        </w:rPr>
-        <w:lastRenderedPageBreak/>
-        <w:t>sentence in ord</w:t>
+        <w:t xml:space="preserve"> in the sentence in ord</w:t>
       </w:r>
       <w:r>
         <w:rPr>
@@ -25466,7 +25450,23 @@
           <w:rFonts w:cs="Times New Roman"/>
           <w:color w:val="000000"/>
         </w:rPr>
-        <w:t>This works as follows. The robot is given a command that contains the word “go.” The hash map is checked and the first concept in the list that “go” points to is a re</w:t>
+        <w:t>This works as follows. The robot is given a command that contains the word “go.” The hash map is checked and the first concept in the list that “</w:t>
+      </w:r>
+      <w:proofErr w:type="gramStart"/>
+      <w:r>
+        <w:rPr>
+          <w:rFonts w:cs="Times New Roman"/>
+          <w:color w:val="000000"/>
+        </w:rPr>
+        <w:t>go</w:t>
+      </w:r>
+      <w:proofErr w:type="gramEnd"/>
+      <w:r>
+        <w:rPr>
+          <w:rFonts w:cs="Times New Roman"/>
+          <w:color w:val="000000"/>
+        </w:rPr>
+        <w:t>” points to is a re</w:t>
       </w:r>
       <w:r>
         <w:rPr>
@@ -25991,15 +25991,23 @@
           <w:rFonts w:cs="Times New Roman"/>
           <w:color w:val="000000"/>
         </w:rPr>
-        <w:t xml:space="preserve"> look at what comes before the preposition, “go,” and what comes after it which in this example is “the red ball.” The word “the” can often be ignored from a conceptual parse as it does nothing to further define any </w:t>
-      </w:r>
-      <w:r>
-        <w:rPr>
-          <w:rFonts w:cs="Times New Roman"/>
-          <w:color w:val="000000"/>
-        </w:rPr>
-        <w:lastRenderedPageBreak/>
-        <w:t>objects or places. Through further proc</w:t>
+        <w:t xml:space="preserve"> look at what comes before the preposition, “go,” and what comes after it which in this example is “the red ball.” The word “the” can often </w:t>
+      </w:r>
+      <w:proofErr w:type="gramStart"/>
+      <w:r>
+        <w:rPr>
+          <w:rFonts w:cs="Times New Roman"/>
+          <w:color w:val="000000"/>
+        </w:rPr>
+        <w:t>be</w:t>
+      </w:r>
+      <w:proofErr w:type="gramEnd"/>
+      <w:r>
+        <w:rPr>
+          <w:rFonts w:cs="Times New Roman"/>
+          <w:color w:val="000000"/>
+        </w:rPr>
+        <w:t xml:space="preserve"> ignored from a conceptual parse as it does nothing to further define any objects or places. Through further proc</w:t>
       </w:r>
       <w:r>
         <w:rPr>
@@ -26337,15 +26345,7 @@
           <w:rFonts w:cs="Times New Roman"/>
           <w:color w:val="000000"/>
         </w:rPr>
-        <w:t xml:space="preserve"> </w:t>
-      </w:r>
-      <w:r>
-        <w:rPr>
-          <w:rFonts w:cs="Times New Roman"/>
-          <w:color w:val="000000"/>
-        </w:rPr>
-        <w:lastRenderedPageBreak/>
-        <w:t xml:space="preserve">explains that no matter what the situation, people use internal conceptual representations for the real world objects they are interacting with. Lastly he states that “remotely plausible theories are better than no theories at all.” </w:t>
+        <w:t xml:space="preserve"> explains that no matter what the situation, people use internal conceptual representations for the real world objects they are interacting with. Lastly he states that “remotely plausible theories are better than no theories at all.” </w:t>
       </w:r>
       <w:r>
         <w:rPr>
@@ -26673,21 +26673,7 @@
         <w:rPr>
           <w:rFonts w:cs="Times New Roman"/>
         </w:rPr>
-        <w:t>. When people are speaking to each other there are quite often a number of ambiguities present</w:t>
-      </w:r>
-      <w:del w:id="9" w:author="OSK" w:date="2011-04-14T10:29:00Z">
-        <w:r>
-          <w:rPr>
-            <w:rFonts w:cs="Times New Roman"/>
-          </w:rPr>
-          <w:delText>ed</w:delText>
-        </w:r>
-      </w:del>
-      <w:r>
-        <w:rPr>
-          <w:rFonts w:cs="Times New Roman"/>
-        </w:rPr>
-        <w:t>. The task of filtering these ambiguities and determining wha</w:t>
+        <w:t>. When people are speaking to each other there are quite often a number of ambiguities present. The task of filtering these ambiguities and determining wha</w:t>
       </w:r>
       <w:r>
         <w:rPr>
@@ -26727,14 +26713,12 @@
         </w:rPr>
         <w:t>Bob: “Harry looks like he and his wife are having a good time at the party</w:t>
       </w:r>
-      <w:ins w:id="10" w:author="OSK" w:date="2011-04-14T10:30:00Z">
-        <w:r>
-          <w:rPr>
-            <w:rFonts w:cs="Times New Roman"/>
-          </w:rPr>
-          <w:t>.</w:t>
-        </w:r>
-      </w:ins>
+      <w:r>
+        <w:rPr>
+          <w:rFonts w:cs="Times New Roman"/>
+        </w:rPr>
+        <w:t>.</w:t>
+      </w:r>
     </w:p>
     <w:p>
       <w:pPr>
@@ -26747,30 +26731,14 @@
         <w:rPr>
           <w:rFonts w:cs="Times New Roman"/>
         </w:rPr>
-        <w:t xml:space="preserve">Margaret: “Sally is not </w:t>
-      </w:r>
-      <w:proofErr w:type="spellStart"/>
-      <w:r>
-        <w:rPr>
-          <w:rFonts w:cs="Times New Roman"/>
-        </w:rPr>
-        <w:t>Harry’s</w:t>
-      </w:r>
-      <w:proofErr w:type="spellEnd"/>
-      <w:r>
-        <w:rPr>
-          <w:rFonts w:cs="Times New Roman"/>
-        </w:rPr>
-        <w:t xml:space="preserve"> wife</w:t>
-      </w:r>
-      <w:ins w:id="11" w:author="OSK" w:date="2011-04-14T10:30:00Z">
-        <w:r>
-          <w:rPr>
-            <w:rFonts w:cs="Times New Roman"/>
-          </w:rPr>
-          <w:t>!</w:t>
-        </w:r>
-      </w:ins>
+        <w:t>Margaret: “Sally is not Harry’s wife</w:t>
+      </w:r>
+      <w:r>
+        <w:rPr>
+          <w:rFonts w:cs="Times New Roman"/>
+        </w:rPr>
+        <w:t>!</w:t>
+      </w:r>
       <w:r>
         <w:rPr>
           <w:rFonts w:cs="Times New Roman"/>
@@ -26789,17 +26757,14 @@
         <w:rPr>
           <w:rFonts w:cs="Times New Roman"/>
         </w:rPr>
-        <w:lastRenderedPageBreak/>
         <w:t>Bob: “Oh, interesting</w:t>
       </w:r>
-      <w:ins w:id="12" w:author="OSK" w:date="2011-04-14T10:30:00Z">
-        <w:r>
-          <w:rPr>
-            <w:rFonts w:cs="Times New Roman"/>
-          </w:rPr>
-          <w:t>.</w:t>
-        </w:r>
-      </w:ins>
+      <w:r>
+        <w:rPr>
+          <w:rFonts w:cs="Times New Roman"/>
+        </w:rPr>
+        <w:t>.</w:t>
+      </w:r>
       <w:r>
         <w:rPr>
           <w:rFonts w:cs="Times New Roman"/>
@@ -26990,7 +26955,33 @@
         <w:rPr>
           <w:rFonts w:cs="Times New Roman"/>
         </w:rPr>
-        <w:t xml:space="preserve">iad. KLO refers to </w:t>
+        <w:t xml:space="preserve">iad. </w:t>
+      </w:r>
+      <w:r>
+        <w:rPr>
+          <w:rFonts w:cs="Times New Roman"/>
+        </w:rPr>
+        <w:t xml:space="preserve">(Minton &amp; </w:t>
+      </w:r>
+      <w:proofErr w:type="spellStart"/>
+      <w:r>
+        <w:rPr>
+          <w:rFonts w:cs="Times New Roman"/>
+        </w:rPr>
+        <w:t>Rieksts</w:t>
+      </w:r>
+      <w:proofErr w:type="spellEnd"/>
+      <w:r>
+        <w:rPr>
+          <w:rFonts w:cs="Times New Roman"/>
+        </w:rPr>
+        <w:t xml:space="preserve">, 2011) </w:t>
+      </w:r>
+      <w:r>
+        <w:rPr>
+          <w:rFonts w:cs="Times New Roman"/>
+        </w:rPr>
+        <w:t xml:space="preserve">KLO refers to </w:t>
       </w:r>
       <w:r>
         <w:rPr>
@@ -27020,14 +27011,7 @@
         <w:rPr>
           <w:rFonts w:cs="Times New Roman"/>
         </w:rPr>
-        <w:t xml:space="preserve"> is using. This concept can be explained using the above example of Bob and Margaret’s conversation. When </w:t>
-      </w:r>
-      <w:r>
-        <w:rPr>
-          <w:rFonts w:cs="Times New Roman"/>
-        </w:rPr>
-        <w:lastRenderedPageBreak/>
-        <w:t>Bob speaks to Marg</w:t>
+        <w:t xml:space="preserve"> is using. This concept can be explained using the above example of Bob and Margaret’s conversation. When Bob speaks to Marg</w:t>
       </w:r>
       <w:r>
         <w:rPr>
@@ -27041,21 +27025,12 @@
         </w:rPr>
         <w:t xml:space="preserve">ret he is referring to the object that is now known to be called </w:t>
       </w:r>
-      <w:commentRangeStart w:id="13"/>
       <w:r>
         <w:rPr>
           <w:rFonts w:cs="Times New Roman"/>
           <w:i/>
         </w:rPr>
         <w:t>Sally</w:t>
-      </w:r>
-      <w:commentRangeEnd w:id="13"/>
-      <w:r>
-        <w:rPr>
-          <w:rStyle w:val="CommentReference"/>
-          <w:rFonts w:cs="Mangal"/>
-        </w:rPr>
-        <w:commentReference w:id="13"/>
       </w:r>
       <w:r>
         <w:rPr>
@@ -27118,7 +27093,21 @@
         <w:rPr>
           <w:rFonts w:cs="Times New Roman"/>
         </w:rPr>
-        <w:t xml:space="preserve"> to describe the relationship between Sally, </w:t>
+        <w:t xml:space="preserve"> to describe the relationship between </w:t>
+      </w:r>
+      <w:proofErr w:type="gramStart"/>
+      <w:r>
+        <w:rPr>
+          <w:rFonts w:cs="Times New Roman"/>
+        </w:rPr>
+        <w:t>Sally</w:t>
+      </w:r>
+      <w:proofErr w:type="gramEnd"/>
+      <w:r>
+        <w:rPr>
+          <w:rFonts w:cs="Times New Roman"/>
+        </w:rPr>
+        <w:t xml:space="preserve">, </w:t>
       </w:r>
       <w:r>
         <w:rPr>
@@ -27132,20 +27121,11 @@
         </w:rPr>
         <w:t xml:space="preserve"> identity he does not truly know, the most realistic and accurate way his brain can determine to represent this woman who is interacting with Harry is by </w:t>
       </w:r>
-      <w:commentRangeStart w:id="14"/>
-      <w:r>
-        <w:rPr>
-          <w:rFonts w:cs="Times New Roman"/>
-        </w:rPr>
-        <w:t xml:space="preserve">rationalizing </w:t>
-      </w:r>
-      <w:commentRangeEnd w:id="14"/>
-      <w:r>
-        <w:rPr>
-          <w:rStyle w:val="CommentReference"/>
-          <w:rFonts w:cs="Mangal"/>
-        </w:rPr>
-        <w:commentReference w:id="14"/>
+      <w:r>
+        <w:rPr>
+          <w:rFonts w:cs="Times New Roman"/>
+        </w:rPr>
+        <w:t xml:space="preserve">reasoning </w:t>
       </w:r>
       <w:r>
         <w:rPr>
@@ -27301,29 +27281,12 @@
         </w:rPr>
         <w:t xml:space="preserve"> what a wife is</w:t>
       </w:r>
-      <w:del w:id="15" w:author="OSK" w:date="2011-04-14T10:35:00Z">
-        <w:r>
-          <w:rPr>
-            <w:rFonts w:cs="Times New Roman"/>
-          </w:rPr>
-          <w:delText>, s</w:delText>
-        </w:r>
-      </w:del>
-      <w:ins w:id="16" w:author="OSK" w:date="2011-04-14T10:35:00Z">
-        <w:r>
-          <w:rPr>
-            <w:rFonts w:cs="Times New Roman"/>
-          </w:rPr>
-          <w:t xml:space="preserve">.  </w:t>
-        </w:r>
-        <w:r>
-          <w:rPr>
-            <w:rFonts w:cs="Times New Roman"/>
-          </w:rPr>
-          <w:lastRenderedPageBreak/>
-          <w:t>S</w:t>
-        </w:r>
-      </w:ins>
+      <w:r>
+        <w:rPr>
+          <w:rFonts w:cs="Times New Roman"/>
+        </w:rPr>
+        <w:t>.  S</w:t>
+      </w:r>
       <w:r>
         <w:rPr>
           <w:rFonts w:cs="Times New Roman"/>
@@ -27342,14 +27305,12 @@
         </w:rPr>
         <w:t xml:space="preserve">d Sally. This finally allows her to reassign the </w:t>
       </w:r>
-      <w:ins w:id="17" w:author="OSK" w:date="2011-04-14T10:36:00Z">
-        <w:r>
-          <w:rPr>
-            <w:rFonts w:cs="Times New Roman"/>
-          </w:rPr>
-          <w:t xml:space="preserve">concept </w:t>
-        </w:r>
-      </w:ins>
+      <w:r>
+        <w:rPr>
+          <w:rFonts w:cs="Times New Roman"/>
+        </w:rPr>
+        <w:t xml:space="preserve">concept </w:t>
+      </w:r>
       <w:r>
         <w:rPr>
           <w:rFonts w:cs="Times New Roman"/>
@@ -27402,28 +27363,12 @@
         </w:rPr>
         <w:t xml:space="preserve"> interaction with their world and </w:t>
       </w:r>
-      <w:del w:id="18" w:author="OSK" w:date="2011-04-14T10:37:00Z">
-        <w:r>
-          <w:rPr>
-            <w:rFonts w:cs="Times New Roman"/>
-          </w:rPr>
-          <w:delText xml:space="preserve">lets </w:delText>
-        </w:r>
-      </w:del>
-      <w:ins w:id="19" w:author="OSK" w:date="2011-04-14T10:37:00Z">
-        <w:r>
-          <w:rPr>
-            <w:rFonts w:cs="Times New Roman"/>
-          </w:rPr>
-          <w:t>allows</w:t>
-        </w:r>
-        <w:r>
-          <w:rPr>
-            <w:rFonts w:cs="Times New Roman"/>
-          </w:rPr>
-          <w:t xml:space="preserve"> </w:t>
-        </w:r>
-      </w:ins>
+      <w:r>
+        <w:rPr>
+          <w:rFonts w:cs="Times New Roman"/>
+        </w:rPr>
+        <w:t xml:space="preserve">allows </w:t>
+      </w:r>
       <w:r>
         <w:rPr>
           <w:rFonts w:cs="Times New Roman"/>
@@ -27467,7 +27412,6 @@
         </w:rPr>
         <w:t xml:space="preserve">ge base - </w:t>
       </w:r>
-      <w:commentRangeStart w:id="20"/>
       <w:r>
         <w:rPr>
           <w:rFonts w:cs="Times New Roman"/>
@@ -27484,21 +27428,7 @@
         <w:rPr>
           <w:rFonts w:cs="Times New Roman"/>
         </w:rPr>
-        <w:t>and extensional learning</w:t>
-      </w:r>
-      <w:commentRangeEnd w:id="20"/>
-      <w:r>
-        <w:rPr>
-          <w:rStyle w:val="CommentReference"/>
-          <w:rFonts w:cs="Mangal"/>
-        </w:rPr>
-        <w:commentReference w:id="20"/>
-      </w:r>
-      <w:r>
-        <w:rPr>
-          <w:rFonts w:cs="Times New Roman"/>
-        </w:rPr>
-        <w:t>. Intens</w:t>
+        <w:t>and extensional learning. Intens</w:t>
       </w:r>
       <w:r>
         <w:rPr>
@@ -27528,14 +27458,7 @@
         <w:rPr>
           <w:rFonts w:cs="Times New Roman"/>
         </w:rPr>
-        <w:t xml:space="preserve"> of the information portrayed to a person. This requires the learner to already have some data that relates to the </w:t>
-      </w:r>
-      <w:r>
-        <w:rPr>
-          <w:rFonts w:cs="Times New Roman"/>
-        </w:rPr>
-        <w:lastRenderedPageBreak/>
-        <w:t>concept they are trying to learn. In</w:t>
+        <w:t xml:space="preserve"> of the information portrayed to a person. This requires the learner to already have some data that relates to the concept they are trying to learn. In</w:t>
       </w:r>
       <w:r>
         <w:rPr>
@@ -27666,42 +27589,24 @@
         </w:rPr>
         <w:t xml:space="preserve">and show it to the child or point at the object and at </w:t>
       </w:r>
-      <w:del w:id="21" w:author="OSK" w:date="2011-04-14T10:39:00Z">
-        <w:r>
-          <w:rPr>
-            <w:rFonts w:cs="Times New Roman"/>
-          </w:rPr>
-          <w:delText xml:space="preserve">this </w:delText>
-        </w:r>
-      </w:del>
-      <w:ins w:id="22" w:author="OSK" w:date="2011-04-14T10:39:00Z">
-        <w:r>
-          <w:rPr>
-            <w:rFonts w:cs="Times New Roman"/>
-          </w:rPr>
-          <w:t>the</w:t>
-        </w:r>
-        <w:r>
-          <w:rPr>
-            <w:rFonts w:cs="Times New Roman"/>
-          </w:rPr>
-          <w:t xml:space="preserve"> </w:t>
-        </w:r>
-      </w:ins>
+      <w:r>
+        <w:rPr>
+          <w:rFonts w:cs="Times New Roman"/>
+        </w:rPr>
+        <w:t xml:space="preserve">the </w:t>
+      </w:r>
       <w:r>
         <w:rPr>
           <w:rFonts w:cs="Times New Roman"/>
         </w:rPr>
         <w:t>same time they explain what the object is called and possibly try to describe what the object is used for and how it works</w:t>
       </w:r>
-      <w:ins w:id="23" w:author="OSK" w:date="2011-04-14T10:39:00Z">
-        <w:r>
-          <w:rPr>
-            <w:rFonts w:cs="Times New Roman"/>
-          </w:rPr>
-          <w:t>,</w:t>
-        </w:r>
-      </w:ins>
+      <w:r>
+        <w:rPr>
+          <w:rFonts w:cs="Times New Roman"/>
+        </w:rPr>
+        <w:t>,</w:t>
+      </w:r>
       <w:r>
         <w:rPr>
           <w:rFonts w:cs="Times New Roman"/>
@@ -27758,7 +27663,6 @@
           <w:rFonts w:cs="Times New Roman"/>
           <w:i/>
         </w:rPr>
-        <w:lastRenderedPageBreak/>
         <w:t>Artificial Communication</w:t>
       </w:r>
     </w:p>
@@ -27879,14 +27783,7 @@
         <w:rPr>
           <w:rFonts w:cs="Times New Roman"/>
         </w:rPr>
-        <w:t xml:space="preserve">rom an image that there are concepts that can describe it. In order to attain these internal relations, both of the previous systems that were discussed must be expanded upon </w:t>
-      </w:r>
-      <w:r>
-        <w:rPr>
-          <w:rFonts w:cs="Times New Roman"/>
-        </w:rPr>
-        <w:lastRenderedPageBreak/>
-        <w:t>and given more interoperability with each other</w:t>
+        <w:t>rom an image that there are concepts that can describe it. In order to attain these internal relations, both of the previous systems that were discussed must be expanded upon and given more interoperability with each other</w:t>
       </w:r>
     </w:p>
     <w:p>
@@ -28095,7 +27992,6 @@
         <w:rPr>
           <w:rFonts w:cs="Times New Roman"/>
         </w:rPr>
-        <w:lastRenderedPageBreak/>
         <w:t>current map</w:t>
       </w:r>
       <w:r>
@@ -28393,14 +28289,7 @@
         <w:rPr>
           <w:rFonts w:cs="Times New Roman"/>
         </w:rPr>
-        <w:t xml:space="preserve">In addition to this, it is possible to </w:t>
-      </w:r>
-      <w:r>
-        <w:rPr>
-          <w:rFonts w:cs="Times New Roman"/>
-        </w:rPr>
-        <w:lastRenderedPageBreak/>
-        <w:t>save images of known objects so that in the future</w:t>
+        <w:t>In addition to this, it is possible to save images of known objects so that in the future</w:t>
       </w:r>
       <w:r>
         <w:rPr>
@@ -28513,14 +28402,7 @@
         <w:rPr>
           <w:rFonts w:cs="Times New Roman"/>
         </w:rPr>
-        <w:t xml:space="preserve">Very early on in the search for a knowledge storage solution, XML showed itself to be a very appropriate choice. The main benefit of XML is the ability of the programmer to define their own tags. Where the tags that exist in HTML have been defined by the W3C, the tags that XML uses are completely dependent on what type of data is to be stored in the XML document or what the XML document is supposed to represent. This made XML an obvious choice for storing a collection of related material that could represent the knowledge a system has. When the decision to use </w:t>
-      </w:r>
-      <w:r>
-        <w:rPr>
-          <w:rFonts w:cs="Times New Roman"/>
-        </w:rPr>
-        <w:lastRenderedPageBreak/>
-        <w:t xml:space="preserve">XML was made, it was necessary to find a parser that could take data in an XML document and build an internal data structure that could represent the knowledge stored in it. </w:t>
+        <w:t xml:space="preserve">Very early on in the search for a knowledge storage solution, XML showed itself to be a very appropriate choice. The main benefit of XML is the ability of the programmer to define their own tags. Where the tags that exist in HTML have been defined by the W3C, the tags that XML uses are completely dependent on what type of data is to be stored in the XML document or what the XML document is supposed to represent. This made XML an obvious choice for storing a collection of related material that could represent the knowledge a system has. When the decision to use XML was made, it was necessary to find a parser that could take data in an XML document and build an internal data structure that could represent the knowledge stored in it. </w:t>
       </w:r>
     </w:p>
     <w:p>
@@ -28595,14 +28477,7 @@
         <w:rPr>
           <w:rFonts w:cs="Times New Roman"/>
         </w:rPr>
-        <w:t xml:space="preserve"> tag. This tag lets the parser know that the data contained in this tag represents a list of other objects that are required for this object to be valid. This is a </w:t>
-      </w:r>
-      <w:r>
-        <w:rPr>
-          <w:rFonts w:cs="Times New Roman"/>
-        </w:rPr>
-        <w:lastRenderedPageBreak/>
-        <w:t>way to check if a word is representing a given concept by ensuring that the sentence the word is in contains the other required c</w:t>
+        <w:t xml:space="preserve"> tag. This tag lets the parser know that the data contained in this tag represents a list of other objects that are required for this object to be valid. This is a way to check if a word is representing a given concept by ensuring that the sentence the word is in contains the other required c</w:t>
       </w:r>
       <w:r>
         <w:rPr>
@@ -28765,26 +28640,11 @@
           <w:rFonts w:cs="Times New Roman"/>
         </w:rPr>
       </w:pPr>
-      <w:commentRangeStart w:id="24"/>
-      <w:r>
-        <w:rPr>
-          <w:rFonts w:cs="Times New Roman"/>
-        </w:rPr>
-        <w:t>Figure</w:t>
-      </w:r>
-      <w:commentRangeEnd w:id="24"/>
-      <w:r>
-        <w:rPr>
-          <w:rStyle w:val="CommentReference"/>
-          <w:rFonts w:cs="Mangal"/>
-        </w:rPr>
-        <w:commentReference w:id="24"/>
-      </w:r>
-      <w:r>
-        <w:rPr>
-          <w:rFonts w:cs="Times New Roman"/>
-        </w:rPr>
-        <w:t xml:space="preserve"> 5.1</w:t>
+      <w:r>
+        <w:rPr>
+          <w:rFonts w:cs="Times New Roman"/>
+        </w:rPr>
+        <w:t>Figure 5.1</w:t>
       </w:r>
     </w:p>
     <w:p>
@@ -28816,7 +28676,7 @@
           <w:lang w:eastAsia="en-US" w:bidi="ar-SA"/>
         </w:rPr>
         <w:drawing>
-          <wp:inline distT="0" distB="0" distL="0" distR="0">
+          <wp:inline distT="0" distB="0" distL="0" distR="0" wp14:anchorId="202B28E7" wp14:editId="32CCE83B">
             <wp:extent cx="5230368" cy="2651760"/>
             <wp:effectExtent l="0" t="0" r="8890" b="0"/>
             <wp:docPr id="22" name="Picture 22" descr="E:\Portable_Documents\Thesis\images\concepts.png"/>
@@ -28833,10 +28693,10 @@
                     </pic:cNvPicPr>
                   </pic:nvPicPr>
                   <pic:blipFill rotWithShape="1">
-                    <a:blip r:embed="rId20" cstate="print">
+                    <a:blip r:embed="rId21" cstate="print">
                       <a:extLst>
                         <a:ext uri="{28A0092B-C50C-407E-A947-70E740481C1C}">
-                          <a14:useLocalDpi xmlns:a14="http://schemas.microsoft.com/office/drawing/2010/main" xmlns:wps="http://schemas.microsoft.com/office/word/2010/wordprocessingShape" xmlns:wpi="http://schemas.microsoft.com/office/word/2010/wordprocessingInk" xmlns:wpg="http://schemas.microsoft.com/office/word/2010/wordprocessingGroup" xmlns:w14="http://schemas.microsoft.com/office/word/2010/wordml" xmlns:w="http://schemas.openxmlformats.org/wordprocessingml/2006/main" xmlns:w10="urn:schemas-microsoft-com:office:word" xmlns:wp14="http://schemas.microsoft.com/office/word/2010/wordprocessingDrawing" xmlns:v="urn:schemas-microsoft-com:vml" xmlns:o="urn:schemas-microsoft-com:office:office" xmlns:mc="http://schemas.openxmlformats.org/markup-compatibility/2006" xmlns:wpc="http://schemas.microsoft.com/office/word/2010/wordprocessingCanvas" xmlns="" val="0"/>
+                          <a14:useLocalDpi xmlns:a14="http://schemas.microsoft.com/office/drawing/2010/main" val="0"/>
                         </a:ext>
                       </a:extLst>
                     </a:blip>
@@ -28857,7 +28717,7 @@
                     </a:ln>
                     <a:extLst>
                       <a:ext uri="{53640926-AAD7-44D8-BBD7-CCE9431645EC}">
-                        <a14:shadowObscured xmlns:a14="http://schemas.microsoft.com/office/drawing/2010/main" xmlns:wps="http://schemas.microsoft.com/office/word/2010/wordprocessingShape" xmlns:wpi="http://schemas.microsoft.com/office/word/2010/wordprocessingInk" xmlns:wpg="http://schemas.microsoft.com/office/word/2010/wordprocessingGroup" xmlns:w14="http://schemas.microsoft.com/office/word/2010/wordml" xmlns:w="http://schemas.openxmlformats.org/wordprocessingml/2006/main" xmlns:w10="urn:schemas-microsoft-com:office:word" xmlns:wp14="http://schemas.microsoft.com/office/word/2010/wordprocessingDrawing" xmlns:v="urn:schemas-microsoft-com:vml" xmlns:o="urn:schemas-microsoft-com:office:office" xmlns:mc="http://schemas.openxmlformats.org/markup-compatibility/2006" xmlns:wpc="http://schemas.microsoft.com/office/word/2010/wordprocessingCanvas" xmlns=""/>
+                        <a14:shadowObscured xmlns:a14="http://schemas.microsoft.com/office/drawing/2010/main"/>
                       </a:ext>
                     </a:extLst>
                   </pic:spPr>
@@ -28891,21 +28751,20 @@
           <w:rFonts w:cs="Times New Roman"/>
         </w:rPr>
       </w:pPr>
-      <w:commentRangeStart w:id="25"/>
-      <w:r>
-        <w:rPr>
-          <w:rFonts w:cs="Times New Roman"/>
-        </w:rPr>
-        <w:lastRenderedPageBreak/>
+      <w:commentRangeStart w:id="9"/>
+      <w:r>
+        <w:rPr>
+          <w:rFonts w:cs="Times New Roman"/>
+        </w:rPr>
         <w:t>Figure</w:t>
       </w:r>
-      <w:commentRangeEnd w:id="25"/>
+      <w:commentRangeEnd w:id="9"/>
       <w:r>
         <w:rPr>
           <w:rStyle w:val="CommentReference"/>
           <w:rFonts w:cs="Mangal"/>
         </w:rPr>
-        <w:commentReference w:id="25"/>
+        <w:commentReference w:id="9"/>
       </w:r>
       <w:r>
         <w:rPr>
@@ -28943,9 +28802,9 @@
           <w:lang w:eastAsia="en-US" w:bidi="ar-SA"/>
         </w:rPr>
         <w:drawing>
-          <wp:inline distT="0" distB="0" distL="0" distR="0">
+          <wp:inline distT="0" distB="0" distL="0" distR="0" wp14:anchorId="79F5EFC1" wp14:editId="6AFBB486">
             <wp:extent cx="6946968" cy="2972113"/>
-            <wp:effectExtent l="6350" t="0" r="0" b="0"/>
+            <wp:effectExtent l="0" t="1981200" r="0" b="1962150"/>
             <wp:docPr id="23" name="Picture 23" descr="E:\Portable_Documents\Thesis\images\web.png"/>
             <wp:cNvGraphicFramePr>
               <a:graphicFrameLocks xmlns:a="http://schemas.openxmlformats.org/drawingml/2006/main" noChangeAspect="1"/>
@@ -28960,10 +28819,10 @@
                     </pic:cNvPicPr>
                   </pic:nvPicPr>
                   <pic:blipFill>
-                    <a:blip r:embed="rId21" cstate="print">
+                    <a:blip r:embed="rId22" cstate="print">
                       <a:extLst>
                         <a:ext uri="{28A0092B-C50C-407E-A947-70E740481C1C}">
-                          <a14:useLocalDpi xmlns:a14="http://schemas.microsoft.com/office/drawing/2010/main" xmlns:wps="http://schemas.microsoft.com/office/word/2010/wordprocessingShape" xmlns:wpi="http://schemas.microsoft.com/office/word/2010/wordprocessingInk" xmlns:wpg="http://schemas.microsoft.com/office/word/2010/wordprocessingGroup" xmlns:w14="http://schemas.microsoft.com/office/word/2010/wordml" xmlns:w="http://schemas.openxmlformats.org/wordprocessingml/2006/main" xmlns:w10="urn:schemas-microsoft-com:office:word" xmlns:wp14="http://schemas.microsoft.com/office/word/2010/wordprocessingDrawing" xmlns:v="urn:schemas-microsoft-com:vml" xmlns:o="urn:schemas-microsoft-com:office:office" xmlns:mc="http://schemas.openxmlformats.org/markup-compatibility/2006" xmlns:wpc="http://schemas.microsoft.com/office/word/2010/wordprocessingCanvas" xmlns="" val="0"/>
+                          <a14:useLocalDpi xmlns:a14="http://schemas.microsoft.com/office/drawing/2010/main" val="0"/>
                         </a:ext>
                       </a:extLst>
                     </a:blip>
@@ -28975,7 +28834,7 @@
                   <pic:spPr bwMode="auto">
                     <a:xfrm rot="5400000">
                       <a:off x="0" y="0"/>
-                      <a:ext cx="6947512" cy="2972346"/>
+                      <a:ext cx="6946968" cy="2972113"/>
                     </a:xfrm>
                     <a:prstGeom prst="rect">
                       <a:avLst/>
@@ -29175,14 +29034,7 @@
         <w:rPr>
           <w:rFonts w:cs="Times New Roman"/>
         </w:rPr>
-        <w:t xml:space="preserve"> signatures that describe what the color red can be when seen in the robots </w:t>
-      </w:r>
-      <w:r>
-        <w:rPr>
-          <w:rFonts w:cs="Times New Roman"/>
-        </w:rPr>
-        <w:lastRenderedPageBreak/>
-        <w:t>envi</w:t>
+        <w:t xml:space="preserve"> signatures that describe what the color red can be when seen in the robots envi</w:t>
       </w:r>
       <w:r>
         <w:rPr>
@@ -29368,14 +29220,12 @@
         </w:rPr>
         <w:t xml:space="preserve"> can be made that the researcher believes will increase a robot</w:t>
       </w:r>
-      <w:ins w:id="26" w:author="OSK" w:date="2011-04-14T10:20:00Z">
-        <w:r>
-          <w:rPr>
-            <w:rFonts w:cs="Times New Roman"/>
-          </w:rPr>
-          <w:t>'</w:t>
-        </w:r>
-      </w:ins>
+      <w:r>
+        <w:rPr>
+          <w:rFonts w:cs="Times New Roman"/>
+        </w:rPr>
+        <w:t>'</w:t>
+      </w:r>
       <w:r>
         <w:rPr>
           <w:rFonts w:cs="Times New Roman"/>
@@ -29497,14 +29347,12 @@
         </w:rPr>
         <w:t>cameras</w:t>
       </w:r>
-      <w:ins w:id="27" w:author="OSK" w:date="2011-04-14T10:21:00Z">
-        <w:r>
-          <w:rPr>
-            <w:rFonts w:cs="Times New Roman"/>
-          </w:rPr>
-          <w:t>.</w:t>
-        </w:r>
-      </w:ins>
+      <w:r>
+        <w:rPr>
+          <w:rFonts w:cs="Times New Roman"/>
+        </w:rPr>
+        <w:t>.</w:t>
+      </w:r>
     </w:p>
     <w:p>
       <w:pPr>
@@ -29566,81 +29414,259 @@
         </w:rPr>
         <w:t xml:space="preserve"> and processes </w:t>
       </w:r>
-      <w:commentRangeStart w:id="28"/>
-      <w:r>
-        <w:rPr>
-          <w:rFonts w:cs="Times New Roman"/>
-        </w:rPr>
-        <w:t xml:space="preserve">could be developed </w:t>
-      </w:r>
-      <w:commentRangeEnd w:id="28"/>
+      <w:proofErr w:type="gramStart"/>
+      <w:r>
+        <w:rPr>
+          <w:rFonts w:cs="Times New Roman"/>
+        </w:rPr>
+        <w:t xml:space="preserve">could </w:t>
+      </w:r>
+      <w:r>
+        <w:rPr>
+          <w:rFonts w:cs="Times New Roman"/>
+        </w:rPr>
+        <w:t xml:space="preserve"> be</w:t>
+      </w:r>
+      <w:proofErr w:type="gramEnd"/>
+      <w:r>
+        <w:rPr>
+          <w:rFonts w:cs="Times New Roman"/>
+        </w:rPr>
+        <w:t xml:space="preserve"> used </w:t>
+      </w:r>
+      <w:r>
+        <w:rPr>
+          <w:rFonts w:cs="Times New Roman"/>
+        </w:rPr>
+        <w:t>that would allow for more complex object</w:t>
+      </w:r>
+      <w:r>
+        <w:rPr>
+          <w:rFonts w:cs="Times New Roman"/>
+        </w:rPr>
+        <w:t>s</w:t>
+      </w:r>
+      <w:r>
+        <w:rPr>
+          <w:rFonts w:cs="Times New Roman"/>
+        </w:rPr>
+        <w:t xml:space="preserve"> to be identified.</w:t>
+      </w:r>
+    </w:p>
+    <w:p>
+      <w:pPr>
+        <w:spacing w:line="480" w:lineRule="auto"/>
+        <w:rPr>
+          <w:rFonts w:cs="Times New Roman"/>
+        </w:rPr>
+      </w:pPr>
+      <w:r>
+        <w:rPr>
+          <w:rFonts w:cs="Times New Roman"/>
+          <w:i/>
+        </w:rPr>
+        <w:t>NLP and Learning</w:t>
+      </w:r>
+    </w:p>
+    <w:p>
+      <w:pPr>
+        <w:spacing w:line="480" w:lineRule="auto"/>
+        <w:rPr>
+          <w:rFonts w:cs="Times New Roman"/>
+        </w:rPr>
+      </w:pPr>
+      <w:r>
+        <w:rPr>
+          <w:rFonts w:cs="Times New Roman"/>
+        </w:rPr>
+        <w:tab/>
+        <w:t>The act of learning for the robot that is presented here is actually a somewhat cumbersome approach</w:t>
+      </w:r>
+      <w:r>
+        <w:rPr>
+          <w:rFonts w:cs="Times New Roman"/>
+        </w:rPr>
+        <w:t>.  I</w:t>
+      </w:r>
+      <w:r>
+        <w:rPr>
+          <w:rFonts w:cs="Times New Roman"/>
+        </w:rPr>
+        <w:t>t is possible that through further research and experimentation a more efficient map of concepts can be constructed that would allow for the robot to make more inferences on its own and streamline the process of learning.</w:t>
+      </w:r>
+      <w:r>
+        <w:rPr>
+          <w:rFonts w:cs="Times New Roman"/>
+        </w:rPr>
+        <w:t xml:space="preserve"> Other projects that involve the parsi</w:t>
+      </w:r>
+      <w:r>
+        <w:rPr>
+          <w:rFonts w:cs="Times New Roman"/>
+        </w:rPr>
+        <w:t xml:space="preserve">ng of natural language such as </w:t>
+      </w:r>
+      <w:commentRangeStart w:id="10"/>
+      <w:proofErr w:type="spellStart"/>
+      <w:r>
+        <w:rPr>
+          <w:rFonts w:cs="Times New Roman"/>
+        </w:rPr>
+        <w:t>WordN</w:t>
+      </w:r>
+      <w:r>
+        <w:rPr>
+          <w:rFonts w:cs="Times New Roman"/>
+        </w:rPr>
+        <w:t>et</w:t>
+      </w:r>
+      <w:proofErr w:type="spellEnd"/>
+      <w:r>
+        <w:rPr>
+          <w:rFonts w:cs="Times New Roman"/>
+        </w:rPr>
+        <w:t xml:space="preserve"> and</w:t>
+      </w:r>
+      <w:r>
+        <w:rPr>
+          <w:rFonts w:cs="Times New Roman"/>
+        </w:rPr>
+        <w:t xml:space="preserve"> </w:t>
+      </w:r>
+      <w:proofErr w:type="spellStart"/>
+      <w:r>
+        <w:rPr>
+          <w:rFonts w:cs="Times New Roman"/>
+        </w:rPr>
+        <w:t>FrameN</w:t>
+      </w:r>
+      <w:r>
+        <w:rPr>
+          <w:rFonts w:cs="Times New Roman"/>
+        </w:rPr>
+        <w:t>et</w:t>
+      </w:r>
+      <w:proofErr w:type="spellEnd"/>
+      <w:r>
+        <w:rPr>
+          <w:rFonts w:cs="Times New Roman"/>
+        </w:rPr>
+        <w:t xml:space="preserve"> </w:t>
+      </w:r>
+      <w:commentRangeEnd w:id="10"/>
       <w:r>
         <w:rPr>
           <w:rStyle w:val="CommentReference"/>
           <w:rFonts w:cs="Mangal"/>
         </w:rPr>
-        <w:commentReference w:id="28"/>
-      </w:r>
-      <w:r>
-        <w:rPr>
-          <w:rFonts w:cs="Times New Roman"/>
-        </w:rPr>
-        <w:t xml:space="preserve">that would allow for more </w:t>
-      </w:r>
-      <w:r>
-        <w:rPr>
-          <w:rFonts w:cs="Times New Roman"/>
-        </w:rPr>
-        <w:lastRenderedPageBreak/>
-        <w:t>complex object</w:t>
-      </w:r>
-      <w:r>
-        <w:rPr>
-          <w:rFonts w:cs="Times New Roman"/>
-        </w:rPr>
-        <w:t>s</w:t>
-      </w:r>
-      <w:r>
-        <w:rPr>
-          <w:rFonts w:cs="Times New Roman"/>
-        </w:rPr>
-        <w:t xml:space="preserve"> to be identified.</w:t>
+        <w:commentReference w:id="10"/>
+      </w:r>
+      <w:r>
+        <w:rPr>
+          <w:rFonts w:cs="Times New Roman"/>
+        </w:rPr>
+        <w:t xml:space="preserve">are </w:t>
+      </w:r>
+      <w:r>
+        <w:rPr>
+          <w:rFonts w:cs="Times New Roman"/>
+        </w:rPr>
+        <w:t>currently under development</w:t>
+      </w:r>
+      <w:r>
+        <w:rPr>
+          <w:rFonts w:cs="Times New Roman"/>
+        </w:rPr>
+        <w:t xml:space="preserve"> and could possibly be adapted for use in this system</w:t>
+      </w:r>
+      <w:r>
+        <w:rPr>
+          <w:rFonts w:cs="Times New Roman"/>
+        </w:rPr>
+        <w:t>. Incorporation of work done using neural networks and genetic algorithms can make it easier to learn by seeing similarities between data.</w:t>
+      </w:r>
+    </w:p>
+    <w:p>
+      <w:pPr>
+        <w:widowControl/>
+        <w:suppressAutoHyphens w:val="0"/>
+        <w:rPr>
+          <w:rFonts w:cs="Times New Roman"/>
+        </w:rPr>
+      </w:pPr>
+      <w:r>
+        <w:rPr>
+          <w:rFonts w:cs="Times New Roman"/>
+        </w:rPr>
+        <w:br w:type="page"/>
       </w:r>
     </w:p>
     <w:p>
       <w:pPr>
         <w:spacing w:line="480" w:lineRule="auto"/>
-        <w:rPr>
-          <w:rFonts w:cs="Times New Roman"/>
-        </w:rPr>
-      </w:pPr>
-      <w:r>
-        <w:rPr>
-          <w:rFonts w:cs="Times New Roman"/>
-          <w:i/>
-        </w:rPr>
-        <w:t xml:space="preserve">NLP and </w:t>
-      </w:r>
-      <w:commentRangeStart w:id="29"/>
-      <w:r>
-        <w:rPr>
-          <w:rFonts w:cs="Times New Roman"/>
-          <w:i/>
-        </w:rPr>
-        <w:t>Learning</w:t>
-      </w:r>
-      <w:commentRangeEnd w:id="29"/>
+        <w:jc w:val="center"/>
+        <w:rPr>
+          <w:rFonts w:cs="Times New Roman"/>
+        </w:rPr>
+      </w:pPr>
+    </w:p>
+    <w:p>
+      <w:pPr>
+        <w:spacing w:line="480" w:lineRule="auto"/>
+        <w:jc w:val="center"/>
+        <w:rPr>
+          <w:rFonts w:cs="Times New Roman"/>
+        </w:rPr>
+      </w:pPr>
+      <w:r>
+        <w:rPr>
+          <w:rFonts w:cs="Times New Roman"/>
+        </w:rPr>
+        <w:t xml:space="preserve">Chapter </w:t>
+      </w:r>
+      <w:commentRangeStart w:id="11"/>
+      <w:r>
+        <w:rPr>
+          <w:rFonts w:cs="Times New Roman"/>
+        </w:rPr>
+        <w:t>7</w:t>
+      </w:r>
+      <w:commentRangeEnd w:id="11"/>
       <w:r>
         <w:rPr>
           <w:rStyle w:val="CommentReference"/>
           <w:rFonts w:cs="Mangal"/>
         </w:rPr>
-        <w:commentReference w:id="29"/>
+        <w:commentReference w:id="11"/>
       </w:r>
     </w:p>
     <w:p>
       <w:pPr>
         <w:spacing w:line="480" w:lineRule="auto"/>
+        <w:jc w:val="center"/>
+        <w:rPr>
+          <w:rFonts w:cs="Times New Roman"/>
+        </w:rPr>
+      </w:pPr>
+      <w:r>
+        <w:rPr>
+          <w:rFonts w:cs="Times New Roman"/>
+        </w:rPr>
+        <w:t>Conclusion</w:t>
+      </w:r>
+    </w:p>
+    <w:p>
+      <w:pPr>
+        <w:spacing w:line="480" w:lineRule="auto"/>
+        <w:jc w:val="center"/>
+        <w:rPr>
+          <w:rFonts w:cs="Times New Roman"/>
+        </w:rPr>
+      </w:pPr>
+    </w:p>
+    <w:p>
+      <w:pPr>
+        <w:spacing w:line="480" w:lineRule="auto"/>
         <w:rPr>
           <w:rFonts w:cs="Times New Roman"/>
         </w:rPr>
@@ -29650,130 +29676,116 @@
           <w:rFonts w:cs="Times New Roman"/>
         </w:rPr>
         <w:tab/>
-        <w:t>The act of learning for the robot that is presented here is actually a somewhat cumbersome approach</w:t>
-      </w:r>
-      <w:del w:id="30" w:author="OSK" w:date="2011-04-14T10:22:00Z">
-        <w:r>
-          <w:rPr>
-            <w:rFonts w:cs="Times New Roman"/>
-          </w:rPr>
-          <w:delText>, i</w:delText>
-        </w:r>
-      </w:del>
-      <w:ins w:id="31" w:author="OSK" w:date="2011-04-14T10:22:00Z">
-        <w:r>
-          <w:rPr>
-            <w:rFonts w:cs="Times New Roman"/>
-          </w:rPr>
-          <w:t>.  I</w:t>
-        </w:r>
-      </w:ins>
-      <w:r>
-        <w:rPr>
-          <w:rFonts w:cs="Times New Roman"/>
-        </w:rPr>
-        <w:t>t is possible that through further research and experimentation a more efficient map of concepts can be constructed that would allow for the robot to make more inferences on its own and streamline the process of learning.</w:t>
-      </w:r>
-      <w:r>
-        <w:rPr>
-          <w:rFonts w:cs="Times New Roman"/>
-        </w:rPr>
-        <w:t xml:space="preserve"> Other projects that involve the parsi</w:t>
-      </w:r>
-      <w:r>
-        <w:rPr>
-          <w:rFonts w:cs="Times New Roman"/>
-        </w:rPr>
-        <w:t xml:space="preserve">ng of natural language such as </w:t>
-      </w:r>
-      <w:commentRangeStart w:id="32"/>
-      <w:proofErr w:type="spellStart"/>
-      <w:r>
-        <w:rPr>
-          <w:rFonts w:cs="Times New Roman"/>
-        </w:rPr>
-        <w:t>WordN</w:t>
-      </w:r>
-      <w:r>
-        <w:rPr>
-          <w:rFonts w:cs="Times New Roman"/>
-        </w:rPr>
-        <w:t>et</w:t>
-      </w:r>
-      <w:proofErr w:type="spellEnd"/>
-      <w:r>
-        <w:rPr>
-          <w:rFonts w:cs="Times New Roman"/>
-        </w:rPr>
-        <w:t xml:space="preserve"> and</w:t>
-      </w:r>
-      <w:r>
-        <w:rPr>
-          <w:rFonts w:cs="Times New Roman"/>
-        </w:rPr>
-        <w:t xml:space="preserve"> </w:t>
-      </w:r>
-      <w:proofErr w:type="spellStart"/>
-      <w:r>
-        <w:rPr>
-          <w:rFonts w:cs="Times New Roman"/>
-        </w:rPr>
-        <w:t>FrameN</w:t>
-      </w:r>
-      <w:r>
-        <w:rPr>
-          <w:rFonts w:cs="Times New Roman"/>
-        </w:rPr>
-        <w:t>et</w:t>
-      </w:r>
-      <w:proofErr w:type="spellEnd"/>
-      <w:r>
-        <w:rPr>
-          <w:rFonts w:cs="Times New Roman"/>
-        </w:rPr>
-        <w:t xml:space="preserve"> </w:t>
-      </w:r>
-      <w:commentRangeEnd w:id="32"/>
+        <w:t>It is likely that in the future, people will indeed be communicating with ro</w:t>
+      </w:r>
+      <w:r>
+        <w:rPr>
+          <w:rFonts w:cs="Times New Roman"/>
+        </w:rPr>
+        <w:t>bots as they would an</w:t>
+      </w:r>
+      <w:r>
+        <w:rPr>
+          <w:rFonts w:cs="Times New Roman"/>
+        </w:rPr>
+        <w:t xml:space="preserve">other person. </w:t>
+      </w:r>
+      <w:r>
+        <w:rPr>
+          <w:rFonts w:cs="Times New Roman"/>
+        </w:rPr>
+        <w:t xml:space="preserve">The development of this interface system requires a firm foundation </w:t>
+      </w:r>
+      <w:r>
+        <w:rPr>
+          <w:rFonts w:cs="Times New Roman"/>
+        </w:rPr>
+        <w:t>involving simple, versatile systems that are able to be expanded upon.</w:t>
+      </w:r>
+      <w:r>
+        <w:rPr>
+          <w:rFonts w:cs="Times New Roman"/>
+        </w:rPr>
+        <w:t xml:space="preserve"> The creation of an expandable robotics platform that combined a robust set of hardware and software went </w:t>
+      </w:r>
+      <w:r>
+        <w:rPr>
+          <w:rFonts w:cs="Times New Roman"/>
+        </w:rPr>
+        <w:t xml:space="preserve">through </w:t>
+      </w:r>
+      <w:r>
+        <w:rPr>
+          <w:rFonts w:cs="Times New Roman"/>
+        </w:rPr>
+        <w:t xml:space="preserve">multiple iterations. The iRobot Create provides the system with a </w:t>
+      </w:r>
+      <w:r>
+        <w:rPr>
+          <w:rFonts w:cs="Times New Roman"/>
+        </w:rPr>
+        <w:t>s</w:t>
+      </w:r>
+      <w:r>
+        <w:rPr>
+          <w:rFonts w:cs="Times New Roman"/>
+        </w:rPr>
+        <w:t xml:space="preserve">turdy base upon which to build. </w:t>
+      </w:r>
+      <w:r>
+        <w:rPr>
+          <w:rFonts w:cs="Times New Roman"/>
+        </w:rPr>
+        <w:t xml:space="preserve">Using a web-cam to gather image data gives the programmer a large amount of data that can be used for navigation and identification. A netbook provides the ability to use nearly any programming language for software creation. Lastly the Arduino allows for the addition of many other sensing </w:t>
+      </w:r>
+      <w:r>
+        <w:rPr>
+          <w:rFonts w:cs="Times New Roman"/>
+        </w:rPr>
+        <w:t>devices</w:t>
+      </w:r>
+      <w:r>
+        <w:rPr>
+          <w:rFonts w:cs="Times New Roman"/>
+        </w:rPr>
+        <w:t xml:space="preserve">. Using C++ that can execute MATLAB functions gives the versatility and speed of C++ combined with the optimizations that MATLAB provides when working with images and other matrices. In order to interact with objects in the world a robot would need to </w:t>
+      </w:r>
+      <w:r>
+        <w:rPr>
+          <w:rFonts w:cs="Times New Roman"/>
+        </w:rPr>
+        <w:t>extract them from images of the world. K-Means clustering provides a valid way to extract discrete objects from images. In order to communicate with a robot, the robot needs to be able to understand the meaning behind the words that</w:t>
+      </w:r>
+      <w:r>
+        <w:rPr>
+          <w:rFonts w:cs="Times New Roman"/>
+        </w:rPr>
+        <w:t xml:space="preserve"> are said. Mapping words to the concepts they represent not only gives the meaning but also reduces the number of items that would define actions for the robot to</w:t>
+      </w:r>
+      <w:r>
+        <w:rPr>
+          <w:rFonts w:cs="Times New Roman"/>
+        </w:rPr>
+        <w:t xml:space="preserve"> be much more manageable than the set of all English </w:t>
+      </w:r>
+      <w:r>
+        <w:rPr>
+          <w:rFonts w:cs="Times New Roman"/>
+        </w:rPr>
+        <w:t>word</w:t>
+      </w:r>
       <w:r>
         <w:rPr>
           <w:rStyle w:val="CommentReference"/>
           <w:rFonts w:cs="Mangal"/>
         </w:rPr>
-        <w:commentReference w:id="32"/>
-      </w:r>
-      <w:r>
-        <w:rPr>
-          <w:rFonts w:cs="Times New Roman"/>
-        </w:rPr>
-        <w:t xml:space="preserve">are </w:t>
-      </w:r>
-      <w:del w:id="33" w:author="OSK" w:date="2011-04-14T10:23:00Z">
-        <w:r>
-          <w:rPr>
-            <w:rFonts w:cs="Times New Roman"/>
-          </w:rPr>
-          <w:delText>still growing</w:delText>
-        </w:r>
-      </w:del>
-      <w:ins w:id="34" w:author="OSK" w:date="2011-04-14T10:23:00Z">
-        <w:r>
-          <w:rPr>
-            <w:rFonts w:cs="Times New Roman"/>
-          </w:rPr>
-          <w:t>currently under development</w:t>
-        </w:r>
-      </w:ins>
-      <w:r>
-        <w:rPr>
-          <w:rFonts w:cs="Times New Roman"/>
-        </w:rPr>
-        <w:t xml:space="preserve"> and could possibly be adapted for use in this system</w:t>
-      </w:r>
-      <w:r>
-        <w:rPr>
-          <w:rFonts w:cs="Times New Roman"/>
-        </w:rPr>
-        <w:t>. Incorporation of work done using neural networks and genetic algorithms can make it easier to learn by seeing similarities between data.</w:t>
+        <w:commentReference w:id="12"/>
+      </w:r>
+      <w:r>
+        <w:rPr>
+          <w:rFonts w:cs="Times New Roman"/>
+        </w:rPr>
+        <w:t>. Finally, combining concepts that represent colors and objects with representations of those concepts from images will provide a way to connect language to real world objects. These systems can provide a baseline for a future where people talk to autonomous robotic systems the same way they talk to their friends.</w:t>
       </w:r>
     </w:p>
     <w:p>
@@ -29794,7 +29806,6 @@
     <w:p>
       <w:pPr>
         <w:spacing w:line="480" w:lineRule="auto"/>
-        <w:jc w:val="center"/>
         <w:rPr>
           <w:rFonts w:cs="Times New Roman"/>
         </w:rPr>
@@ -29812,367 +29823,178 @@
         <w:rPr>
           <w:rFonts w:cs="Times New Roman"/>
         </w:rPr>
-        <w:t xml:space="preserve">Chapter </w:t>
-      </w:r>
-      <w:commentRangeStart w:id="35"/>
-      <w:r>
-        <w:rPr>
-          <w:rFonts w:cs="Times New Roman"/>
-        </w:rPr>
-        <w:t>7</w:t>
-      </w:r>
-      <w:commentRangeEnd w:id="35"/>
-      <w:r>
-        <w:rPr>
-          <w:rStyle w:val="CommentReference"/>
-          <w:rFonts w:cs="Mangal"/>
-        </w:rPr>
-        <w:commentReference w:id="35"/>
-      </w:r>
-    </w:p>
-    <w:p>
-      <w:pPr>
-        <w:spacing w:line="480" w:lineRule="auto"/>
-        <w:jc w:val="center"/>
-        <w:rPr>
-          <w:rFonts w:cs="Times New Roman"/>
-        </w:rPr>
-      </w:pPr>
-      <w:r>
-        <w:rPr>
-          <w:rFonts w:cs="Times New Roman"/>
-        </w:rPr>
-        <w:t>Conclusion</w:t>
-      </w:r>
-    </w:p>
-    <w:p>
-      <w:pPr>
-        <w:spacing w:line="480" w:lineRule="auto"/>
-        <w:jc w:val="center"/>
-        <w:rPr>
-          <w:rFonts w:cs="Times New Roman"/>
-        </w:rPr>
-      </w:pPr>
-    </w:p>
-    <w:p>
-      <w:pPr>
-        <w:spacing w:line="480" w:lineRule="auto"/>
-        <w:rPr>
-          <w:rFonts w:cs="Times New Roman"/>
-        </w:rPr>
-      </w:pPr>
+        <w:t>Bibliography</w:t>
+      </w:r>
+    </w:p>
+    <w:p>
+      <w:pPr>
+        <w:rPr>
+          <w:rFonts w:cs="Times New Roman"/>
+        </w:rPr>
+      </w:pPr>
+      <w:r>
+        <w:rPr>
+          <w:rFonts w:cs="Times New Roman"/>
+        </w:rPr>
+        <w:t>Ahmad</w:t>
+      </w:r>
+      <w:r>
+        <w:rPr>
+          <w:rFonts w:cs="Times New Roman"/>
+        </w:rPr>
+        <w:t xml:space="preserve">. </w:t>
+      </w:r>
+      <w:proofErr w:type="gramStart"/>
+      <w:r>
+        <w:rPr>
+          <w:rFonts w:cs="Times New Roman"/>
+        </w:rPr>
+        <w:t xml:space="preserve">(2010). </w:t>
+      </w:r>
+      <w:proofErr w:type="spellStart"/>
+      <w:r>
+        <w:rPr>
+          <w:rFonts w:cs="Times New Roman"/>
+          <w:i/>
+        </w:rPr>
+        <w:t>KMeans</w:t>
+      </w:r>
+      <w:proofErr w:type="spellEnd"/>
+      <w:r>
+        <w:rPr>
+          <w:rFonts w:cs="Times New Roman"/>
+          <w:i/>
+        </w:rPr>
+        <w:t xml:space="preserve"> Segmentation </w:t>
+      </w:r>
+      <w:r>
+        <w:rPr>
+          <w:rFonts w:cs="Times New Roman"/>
+          <w:i/>
+        </w:rPr>
+        <w:t>–</w:t>
+      </w:r>
+      <w:r>
+        <w:rPr>
+          <w:rFonts w:cs="Times New Roman"/>
+          <w:i/>
+        </w:rPr>
+        <w:t xml:space="preserve"> MEX</w:t>
+      </w:r>
+      <w:r>
+        <w:rPr>
+          <w:rFonts w:cs="Times New Roman"/>
+        </w:rPr>
+        <w:t>.</w:t>
+      </w:r>
+      <w:proofErr w:type="gramEnd"/>
+      <w:r>
+        <w:rPr>
+          <w:rFonts w:cs="Times New Roman"/>
+        </w:rPr>
+        <w:t xml:space="preserve"> Retrieved from </w:t>
+      </w:r>
       <w:r>
         <w:rPr>
           <w:rFonts w:cs="Times New Roman"/>
         </w:rPr>
         <w:tab/>
-        <w:t>It is likely that in the future, people will indeed be communicating with ro</w:t>
-      </w:r>
-      <w:r>
-        <w:rPr>
-          <w:rFonts w:cs="Times New Roman"/>
-        </w:rPr>
-        <w:t>bots as they would an</w:t>
-      </w:r>
-      <w:r>
-        <w:rPr>
-          <w:rFonts w:cs="Times New Roman"/>
-        </w:rPr>
-        <w:t xml:space="preserve">other person. </w:t>
-      </w:r>
-      <w:r>
-        <w:rPr>
-          <w:rFonts w:cs="Times New Roman"/>
-        </w:rPr>
-        <w:t xml:space="preserve">The development of this interface system requires a firm foundation </w:t>
-      </w:r>
-      <w:r>
-        <w:rPr>
-          <w:rFonts w:cs="Times New Roman"/>
-        </w:rPr>
-        <w:t>involving simple, versatile systems that are able to be expanded upon.</w:t>
-      </w:r>
-      <w:r>
-        <w:rPr>
-          <w:rFonts w:cs="Times New Roman"/>
-        </w:rPr>
-        <w:t xml:space="preserve"> The creation of an expandable robotics platform that combined a robust set of hardware and software went </w:t>
-      </w:r>
-      <w:del w:id="36" w:author="OSK" w:date="2011-04-14T10:03:00Z">
-        <w:r>
-          <w:rPr>
-            <w:rFonts w:cs="Times New Roman"/>
-          </w:rPr>
-          <w:delText xml:space="preserve">throuph </w:delText>
-        </w:r>
-      </w:del>
-      <w:ins w:id="37" w:author="OSK" w:date="2011-04-14T10:03:00Z">
-        <w:r>
-          <w:rPr>
-            <w:rFonts w:cs="Times New Roman"/>
-          </w:rPr>
-          <w:t xml:space="preserve">through </w:t>
-        </w:r>
-      </w:ins>
-      <w:r>
-        <w:rPr>
-          <w:rFonts w:cs="Times New Roman"/>
-        </w:rPr>
-        <w:t xml:space="preserve">multiple iterations. The iRobot Create provides the system with a </w:t>
-      </w:r>
-      <w:commentRangeStart w:id="38"/>
-      <w:r>
-        <w:rPr>
-          <w:rFonts w:cs="Times New Roman"/>
-        </w:rPr>
-        <w:t xml:space="preserve">literal </w:t>
-      </w:r>
-      <w:commentRangeEnd w:id="38"/>
-      <w:r>
-        <w:rPr>
-          <w:rStyle w:val="CommentReference"/>
-          <w:rFonts w:cs="Mangal"/>
-        </w:rPr>
-        <w:commentReference w:id="38"/>
-      </w:r>
-      <w:r>
-        <w:rPr>
-          <w:rFonts w:cs="Times New Roman"/>
-        </w:rPr>
-        <w:t xml:space="preserve">sturdy base upon which to build. </w:t>
-      </w:r>
-      <w:r>
-        <w:rPr>
-          <w:rFonts w:cs="Times New Roman"/>
-        </w:rPr>
-        <w:t xml:space="preserve">Using a web-cam to gather image data gives the programmer a large amount of data that can </w:t>
-      </w:r>
-      <w:del w:id="39" w:author="OSK" w:date="2011-04-14T10:03:00Z">
-        <w:r>
-          <w:rPr>
-            <w:rFonts w:cs="Times New Roman"/>
-          </w:rPr>
-          <w:delText xml:space="preserve">possibly </w:delText>
-        </w:r>
-      </w:del>
-      <w:r>
-        <w:rPr>
-          <w:rFonts w:cs="Times New Roman"/>
-        </w:rPr>
-        <w:t xml:space="preserve">be used for navigation and identification. A netbook provides the ability to use </w:t>
-      </w:r>
-      <w:del w:id="40" w:author="OSK" w:date="2011-04-14T10:03:00Z">
-        <w:r>
-          <w:rPr>
-            <w:rFonts w:cs="Times New Roman"/>
-          </w:rPr>
-          <w:delText xml:space="preserve">any </w:delText>
-        </w:r>
-      </w:del>
-      <w:r>
-        <w:rPr>
-          <w:rFonts w:cs="Times New Roman"/>
-        </w:rPr>
-        <w:t xml:space="preserve">nearly any programming language for software creation. Lastly the Arduino allows for the addition of many other sensing </w:t>
-      </w:r>
-      <w:del w:id="41" w:author="OSK" w:date="2011-04-14T10:04:00Z">
-        <w:r>
-          <w:rPr>
-            <w:rFonts w:cs="Times New Roman"/>
-          </w:rPr>
-          <w:delText>apparatus</w:delText>
-        </w:r>
-      </w:del>
-      <w:ins w:id="42" w:author="OSK" w:date="2011-04-14T10:04:00Z">
-        <w:r>
-          <w:rPr>
-            <w:rFonts w:cs="Times New Roman"/>
-          </w:rPr>
-          <w:t>devices</w:t>
-        </w:r>
-      </w:ins>
-      <w:r>
-        <w:rPr>
-          <w:rFonts w:cs="Times New Roman"/>
-        </w:rPr>
-        <w:t xml:space="preserve">. Using C++ that can execute MATLAB functions gives the versatility and speed of C++ combined with the optimizations that MATLAB provides when working with images and other matrices. In order to interact with objects in the world a robot would need to </w:t>
-      </w:r>
-      <w:del w:id="43" w:author="OSK" w:date="2011-04-14T10:06:00Z">
-        <w:r>
-          <w:rPr>
-            <w:rFonts w:cs="Times New Roman"/>
-          </w:rPr>
-          <w:delText xml:space="preserve">be able to </w:delText>
-        </w:r>
-      </w:del>
-      <w:r>
-        <w:rPr>
-          <w:rFonts w:cs="Times New Roman"/>
-        </w:rPr>
-        <w:t xml:space="preserve">extract them from images of the world. K-Means clustering provides a valid way to extract discrete objects from </w:t>
-      </w:r>
-      <w:del w:id="44" w:author="OSK" w:date="2011-04-14T10:06:00Z">
-        <w:r>
-          <w:rPr>
-            <w:rFonts w:cs="Times New Roman"/>
-          </w:rPr>
-          <w:delText xml:space="preserve">these </w:delText>
-        </w:r>
-      </w:del>
-      <w:r>
-        <w:rPr>
-          <w:rFonts w:cs="Times New Roman"/>
-        </w:rPr>
-        <w:t>images. In order to communicate with a robot, the robot needs to be able to understand the meaning behind the words that</w:t>
-      </w:r>
-      <w:r>
-        <w:rPr>
-          <w:rFonts w:cs="Times New Roman"/>
-        </w:rPr>
-        <w:t xml:space="preserve"> are said. Mapping words to the concepts they represent not only gives the meaning but also reduces the number of items that would define actions for the robot to a </w:t>
-      </w:r>
-      <w:commentRangeStart w:id="45"/>
-      <w:r>
-        <w:rPr>
-          <w:rFonts w:cs="Times New Roman"/>
-        </w:rPr>
-        <w:t xml:space="preserve">much more manageable </w:t>
-      </w:r>
-      <w:del w:id="46" w:author="OSK" w:date="2011-04-14T10:06:00Z">
-        <w:r>
-          <w:rPr>
-            <w:rFonts w:cs="Times New Roman"/>
-          </w:rPr>
-          <w:delText xml:space="preserve">amount </w:delText>
-        </w:r>
-      </w:del>
-      <w:ins w:id="47" w:author="OSK" w:date="2011-04-14T10:06:00Z">
-        <w:r>
-          <w:rPr>
-            <w:rFonts w:cs="Times New Roman"/>
-          </w:rPr>
-          <w:t xml:space="preserve">set </w:t>
-        </w:r>
-      </w:ins>
-      <w:r>
-        <w:rPr>
-          <w:rFonts w:cs="Times New Roman"/>
-        </w:rPr>
-        <w:t xml:space="preserve">from the </w:t>
-      </w:r>
-      <w:r>
-        <w:rPr>
-          <w:rFonts w:cs="Times New Roman"/>
-        </w:rPr>
-        <w:lastRenderedPageBreak/>
-        <w:t>whole English dictionary to a smaller set of concepts that those words represent</w:t>
-      </w:r>
-      <w:commentRangeEnd w:id="45"/>
-      <w:r>
-        <w:rPr>
-          <w:rStyle w:val="CommentReference"/>
-          <w:rFonts w:cs="Mangal"/>
-        </w:rPr>
-        <w:commentReference w:id="45"/>
-      </w:r>
-      <w:r>
-        <w:rPr>
-          <w:rFonts w:cs="Times New Roman"/>
-        </w:rPr>
-        <w:t>. Finally, combining concepts that represent colors and objects with representations of those concepts from images will provide a way to connect language to real world objects. These systems can provide a baseline for a future where people talk to autonomous robotic systems the same way they talk to their friends.</w:t>
-      </w:r>
-    </w:p>
-    <w:p>
-      <w:pPr>
-        <w:widowControl/>
-        <w:suppressAutoHyphens w:val="0"/>
-        <w:rPr>
-          <w:rFonts w:cs="Times New Roman"/>
-        </w:rPr>
-      </w:pPr>
-      <w:r>
-        <w:rPr>
-          <w:rFonts w:cs="Times New Roman"/>
-        </w:rPr>
-        <w:br w:type="page"/>
-      </w:r>
-    </w:p>
-    <w:p>
-      <w:pPr>
-        <w:spacing w:line="480" w:lineRule="auto"/>
-        <w:rPr>
-          <w:rFonts w:cs="Times New Roman"/>
-        </w:rPr>
-      </w:pPr>
-    </w:p>
-    <w:p>
-      <w:pPr>
-        <w:spacing w:line="480" w:lineRule="auto"/>
-        <w:jc w:val="center"/>
-        <w:rPr>
-          <w:rFonts w:cs="Times New Roman"/>
-        </w:rPr>
-      </w:pPr>
-      <w:r>
-        <w:rPr>
-          <w:rFonts w:cs="Times New Roman"/>
-        </w:rPr>
-        <w:t>Bibliography</w:t>
-      </w:r>
-    </w:p>
-    <w:p>
-      <w:pPr>
-        <w:rPr>
-          <w:rFonts w:cs="Times New Roman"/>
-        </w:rPr>
-      </w:pPr>
-      <w:r>
-        <w:rPr>
-          <w:rFonts w:cs="Times New Roman"/>
-        </w:rPr>
-        <w:t>Ahmad</w:t>
-      </w:r>
-      <w:r>
-        <w:rPr>
-          <w:rFonts w:cs="Times New Roman"/>
-        </w:rPr>
-        <w:t xml:space="preserve">. (2010). </w:t>
+      </w:r>
+      <w:r>
+        <w:rPr>
+          <w:rFonts w:cs="Times New Roman"/>
+        </w:rPr>
+        <w:t>http://www.mathworks.com/matlabcentral/fileexchange/27969-kmeans-</w:t>
+      </w:r>
+      <w:r>
+        <w:rPr>
+          <w:rFonts w:cs="Times New Roman"/>
+        </w:rPr>
+        <w:tab/>
+      </w:r>
+      <w:r>
+        <w:rPr>
+          <w:rFonts w:cs="Times New Roman"/>
+        </w:rPr>
+        <w:t>segmentation-</w:t>
       </w:r>
       <w:proofErr w:type="spellStart"/>
       <w:r>
         <w:rPr>
           <w:rFonts w:cs="Times New Roman"/>
-          <w:i/>
-        </w:rPr>
-        <w:t>KMeans</w:t>
+        </w:rPr>
+        <w:t>mex</w:t>
       </w:r>
       <w:proofErr w:type="spellEnd"/>
-      <w:r>
-        <w:rPr>
-          <w:rFonts w:cs="Times New Roman"/>
-          <w:i/>
-        </w:rPr>
-        <w:t xml:space="preserve"> Segmentation </w:t>
-      </w:r>
-      <w:r>
-        <w:rPr>
-          <w:rFonts w:cs="Times New Roman"/>
-          <w:i/>
-        </w:rPr>
-        <w:t>–</w:t>
-      </w:r>
-      <w:r>
-        <w:rPr>
-          <w:rFonts w:cs="Times New Roman"/>
-          <w:i/>
-        </w:rPr>
-        <w:t xml:space="preserve"> MEX</w:t>
-      </w:r>
-      <w:r>
-        <w:rPr>
-          <w:rFonts w:cs="Times New Roman"/>
-        </w:rPr>
-        <w:t xml:space="preserve">. Retrieved from </w:t>
+    </w:p>
+    <w:p>
+      <w:pPr>
+        <w:rPr>
+          <w:rFonts w:cs="Times New Roman"/>
+        </w:rPr>
+      </w:pPr>
+    </w:p>
+    <w:p>
+      <w:pPr>
+        <w:rPr>
+          <w:rFonts w:cs="Times New Roman"/>
+        </w:rPr>
+      </w:pPr>
+      <w:proofErr w:type="gramStart"/>
+      <w:r>
+        <w:rPr>
+          <w:rFonts w:cs="Times New Roman"/>
+        </w:rPr>
+        <w:t xml:space="preserve">Buckley, R., &amp; </w:t>
+      </w:r>
+      <w:proofErr w:type="spellStart"/>
+      <w:r>
+        <w:rPr>
+          <w:rFonts w:cs="Times New Roman"/>
+        </w:rPr>
+        <w:t>Süsstrunk</w:t>
+      </w:r>
+      <w:proofErr w:type="spellEnd"/>
+      <w:r>
+        <w:rPr>
+          <w:rFonts w:cs="Times New Roman"/>
+        </w:rPr>
+        <w:t xml:space="preserve">, S., &amp; </w:t>
+      </w:r>
+      <w:proofErr w:type="spellStart"/>
+      <w:r>
+        <w:rPr>
+          <w:rFonts w:cs="Times New Roman"/>
+        </w:rPr>
+        <w:t>Swen</w:t>
+      </w:r>
+      <w:proofErr w:type="spellEnd"/>
+      <w:r>
+        <w:rPr>
+          <w:rFonts w:cs="Times New Roman"/>
+        </w:rPr>
+        <w:t>, S. (1999).</w:t>
+      </w:r>
+      <w:proofErr w:type="gramEnd"/>
+      <w:r>
+        <w:rPr>
+          <w:rFonts w:cs="Times New Roman"/>
+        </w:rPr>
+        <w:t xml:space="preserve"> </w:t>
+      </w:r>
+      <w:proofErr w:type="gramStart"/>
+      <w:r>
+        <w:rPr>
+          <w:rFonts w:cs="Times New Roman"/>
+        </w:rPr>
+        <w:t>Standard RGB color spaces.</w:t>
+      </w:r>
+      <w:proofErr w:type="gramEnd"/>
+      <w:r>
+        <w:rPr>
+          <w:rFonts w:cs="Times New Roman"/>
+        </w:rPr>
+        <w:t xml:space="preserve"> </w:t>
       </w:r>
       <w:r>
         <w:rPr>
@@ -30184,81 +30006,174 @@
         <w:rPr>
           <w:rFonts w:cs="Times New Roman"/>
         </w:rPr>
-        <w:t>http://www.mathworks.com/matlabcentral/fileexchange/27969-kmeans-</w:t>
-      </w:r>
-      <w:r>
-        <w:rPr>
-          <w:rFonts w:cs="Times New Roman"/>
+        <w:t xml:space="preserve">Proceedings from </w:t>
+      </w:r>
+      <w:r>
+        <w:rPr>
+          <w:rFonts w:cs="Times New Roman"/>
+        </w:rPr>
+        <w:t xml:space="preserve">Seventh Color </w:t>
+      </w:r>
+      <w:r>
+        <w:rPr>
+          <w:rFonts w:cs="Times New Roman"/>
+        </w:rPr>
+        <w:t xml:space="preserve">Imaging Conference: </w:t>
+      </w:r>
+      <w:r>
+        <w:rPr>
+          <w:rFonts w:cs="Times New Roman"/>
+          <w:i/>
+        </w:rPr>
+        <w:t xml:space="preserve">Color Science, Systems </w:t>
+      </w:r>
+      <w:r>
+        <w:rPr>
+          <w:rFonts w:cs="Times New Roman"/>
+          <w:i/>
         </w:rPr>
         <w:tab/>
       </w:r>
       <w:r>
         <w:rPr>
           <w:rFonts w:cs="Times New Roman"/>
-        </w:rPr>
-        <w:t>segmentation-</w:t>
-      </w:r>
+          <w:i/>
+        </w:rPr>
+        <w:t>and Applications</w:t>
+      </w:r>
+      <w:r>
+        <w:rPr>
+          <w:rFonts w:cs="Times New Roman"/>
+        </w:rPr>
+        <w:t xml:space="preserve">. </w:t>
+      </w:r>
+      <w:r>
+        <w:rPr>
+          <w:rFonts w:cs="Times New Roman"/>
+        </w:rPr>
+        <w:t>Scottsdale, Arizona</w:t>
+      </w:r>
+    </w:p>
+    <w:p>
+      <w:pPr>
+        <w:rPr>
+          <w:rFonts w:cs="Times New Roman"/>
+        </w:rPr>
+      </w:pPr>
+    </w:p>
+    <w:p>
+      <w:pPr>
+        <w:rPr>
+          <w:rFonts w:cs="Times New Roman"/>
+        </w:rPr>
+      </w:pPr>
       <w:proofErr w:type="spellStart"/>
       <w:r>
         <w:rPr>
           <w:rFonts w:cs="Times New Roman"/>
         </w:rPr>
-        <w:t>mex</w:t>
+        <w:t>Cuartielles</w:t>
       </w:r>
       <w:proofErr w:type="spellEnd"/>
-    </w:p>
-    <w:p>
-      <w:pPr>
-        <w:rPr>
-          <w:rFonts w:cs="Times New Roman"/>
-        </w:rPr>
-      </w:pPr>
-    </w:p>
-    <w:p>
-      <w:pPr>
-        <w:rPr>
-          <w:rFonts w:cs="Times New Roman"/>
-        </w:rPr>
-      </w:pPr>
-      <w:r>
-        <w:rPr>
-          <w:rFonts w:cs="Times New Roman"/>
-        </w:rPr>
-        <w:t xml:space="preserve">Buckley, R., &amp; </w:t>
+      <w:r>
+        <w:rPr>
+          <w:rFonts w:cs="Times New Roman"/>
+        </w:rPr>
+        <w:t>, D</w:t>
+      </w:r>
+      <w:r>
+        <w:rPr>
+          <w:rFonts w:cs="Times New Roman"/>
+        </w:rPr>
+        <w:t xml:space="preserve">, &amp; </w:t>
       </w:r>
       <w:proofErr w:type="spellStart"/>
       <w:r>
         <w:rPr>
           <w:rFonts w:cs="Times New Roman"/>
         </w:rPr>
-        <w:t>Süsstrunk</w:t>
+        <w:t>Igoe</w:t>
       </w:r>
       <w:proofErr w:type="spellEnd"/>
       <w:r>
         <w:rPr>
           <w:rFonts w:cs="Times New Roman"/>
         </w:rPr>
-        <w:t xml:space="preserve">, S., &amp; </w:t>
+        <w:t>, T</w:t>
+      </w:r>
+      <w:r>
+        <w:rPr>
+          <w:rFonts w:cs="Times New Roman"/>
+        </w:rPr>
+        <w:t xml:space="preserve">, &amp; </w:t>
       </w:r>
       <w:proofErr w:type="spellStart"/>
       <w:r>
         <w:rPr>
           <w:rFonts w:cs="Times New Roman"/>
         </w:rPr>
-        <w:t>Swen</w:t>
+        <w:t>Mellis</w:t>
       </w:r>
       <w:proofErr w:type="spellEnd"/>
       <w:r>
         <w:rPr>
           <w:rFonts w:cs="Times New Roman"/>
         </w:rPr>
-        <w:t xml:space="preserve">, S. (1999). </w:t>
-      </w:r>
-      <w:r>
-        <w:rPr>
-          <w:rFonts w:cs="Times New Roman"/>
-        </w:rPr>
-        <w:t xml:space="preserve">Standard RGB color spaces. </w:t>
+        <w:t>, D.</w:t>
+      </w:r>
+      <w:r>
+        <w:rPr>
+          <w:rFonts w:cs="Times New Roman"/>
+        </w:rPr>
+        <w:t xml:space="preserve"> A</w:t>
+      </w:r>
+      <w:r>
+        <w:rPr>
+          <w:rFonts w:cs="Times New Roman"/>
+        </w:rPr>
+        <w:t xml:space="preserve">. </w:t>
+      </w:r>
+      <w:r>
+        <w:rPr>
+          <w:rFonts w:cs="Times New Roman"/>
+        </w:rPr>
+        <w:t>January 26, 2011</w:t>
+      </w:r>
+      <w:r>
+        <w:rPr>
+          <w:rFonts w:cs="Times New Roman"/>
+        </w:rPr>
+        <w:t xml:space="preserve">. </w:t>
+      </w:r>
+      <w:proofErr w:type="spellStart"/>
+      <w:proofErr w:type="gramStart"/>
+      <w:r>
+        <w:rPr>
+          <w:rFonts w:cs="Times New Roman"/>
+          <w:i/>
+        </w:rPr>
+        <w:t>Arduino</w:t>
+      </w:r>
+      <w:r>
+        <w:rPr>
+          <w:rFonts w:cs="Times New Roman"/>
+          <w:i/>
+        </w:rPr>
+        <w:t>Duemilanove</w:t>
+      </w:r>
+      <w:proofErr w:type="spellEnd"/>
+      <w:r>
+        <w:rPr>
+          <w:rFonts w:cs="Times New Roman"/>
+        </w:rPr>
+        <w:t>.</w:t>
+      </w:r>
+      <w:proofErr w:type="gramEnd"/>
+      <w:r>
+        <w:rPr>
+          <w:rFonts w:cs="Times New Roman"/>
+        </w:rPr>
+        <w:t xml:space="preserve"> </w:t>
       </w:r>
       <w:r>
         <w:rPr>
@@ -30266,179 +30181,14 @@
         </w:rPr>
         <w:tab/>
       </w:r>
-      <w:r>
-        <w:rPr>
-          <w:rFonts w:cs="Times New Roman"/>
-        </w:rPr>
-        <w:t xml:space="preserve">Proceedings from </w:t>
-      </w:r>
-      <w:r>
-        <w:rPr>
-          <w:rFonts w:cs="Times New Roman"/>
-        </w:rPr>
-        <w:t xml:space="preserve">Seventh Color </w:t>
-      </w:r>
-      <w:r>
-        <w:rPr>
-          <w:rFonts w:cs="Times New Roman"/>
-        </w:rPr>
-        <w:t xml:space="preserve">Imaging Conference: </w:t>
-      </w:r>
-      <w:r>
-        <w:rPr>
-          <w:rFonts w:cs="Times New Roman"/>
-          <w:i/>
-        </w:rPr>
-        <w:t xml:space="preserve">Color Science, Systems </w:t>
-      </w:r>
-      <w:r>
-        <w:rPr>
-          <w:rFonts w:cs="Times New Roman"/>
-          <w:i/>
-        </w:rPr>
-        <w:tab/>
-      </w:r>
-      <w:r>
-        <w:rPr>
-          <w:rFonts w:cs="Times New Roman"/>
-          <w:i/>
-        </w:rPr>
-        <w:t>and Applications</w:t>
-      </w:r>
-      <w:r>
-        <w:rPr>
-          <w:rFonts w:cs="Times New Roman"/>
-        </w:rPr>
-        <w:t xml:space="preserve">. </w:t>
-      </w:r>
-      <w:r>
-        <w:rPr>
-          <w:rFonts w:cs="Times New Roman"/>
-        </w:rPr>
-        <w:t>Scottsdale, Arizona</w:t>
-      </w:r>
-    </w:p>
-    <w:p>
-      <w:pPr>
-        <w:rPr>
-          <w:rFonts w:cs="Times New Roman"/>
-        </w:rPr>
-      </w:pPr>
-    </w:p>
-    <w:p>
-      <w:pPr>
-        <w:rPr>
-          <w:rFonts w:cs="Times New Roman"/>
-        </w:rPr>
-      </w:pPr>
-      <w:proofErr w:type="spellStart"/>
-      <w:r>
-        <w:rPr>
-          <w:rFonts w:cs="Times New Roman"/>
-        </w:rPr>
-        <w:t>Cuartielles</w:t>
-      </w:r>
-      <w:proofErr w:type="spellEnd"/>
-      <w:r>
-        <w:rPr>
-          <w:rFonts w:cs="Times New Roman"/>
-        </w:rPr>
-        <w:t>, D</w:t>
-      </w:r>
-      <w:r>
-        <w:rPr>
-          <w:rFonts w:cs="Times New Roman"/>
-        </w:rPr>
-        <w:t xml:space="preserve">, &amp; </w:t>
-      </w:r>
-      <w:proofErr w:type="spellStart"/>
-      <w:r>
-        <w:rPr>
-          <w:rFonts w:cs="Times New Roman"/>
-        </w:rPr>
-        <w:t>Igoe</w:t>
-      </w:r>
-      <w:proofErr w:type="spellEnd"/>
-      <w:r>
-        <w:rPr>
-          <w:rFonts w:cs="Times New Roman"/>
-        </w:rPr>
-        <w:t>, T</w:t>
-      </w:r>
-      <w:r>
-        <w:rPr>
-          <w:rFonts w:cs="Times New Roman"/>
-        </w:rPr>
-        <w:t xml:space="preserve">, &amp; </w:t>
-      </w:r>
-      <w:proofErr w:type="spellStart"/>
-      <w:r>
-        <w:rPr>
-          <w:rFonts w:cs="Times New Roman"/>
-        </w:rPr>
-        <w:t>Mellis</w:t>
-      </w:r>
-      <w:proofErr w:type="spellEnd"/>
-      <w:r>
-        <w:rPr>
-          <w:rFonts w:cs="Times New Roman"/>
-        </w:rPr>
-        <w:t>, D.</w:t>
-      </w:r>
-      <w:r>
-        <w:rPr>
-          <w:rFonts w:cs="Times New Roman"/>
-        </w:rPr>
-        <w:t xml:space="preserve"> A</w:t>
-      </w:r>
-      <w:r>
-        <w:rPr>
-          <w:rFonts w:cs="Times New Roman"/>
-        </w:rPr>
-        <w:t xml:space="preserve">. </w:t>
-      </w:r>
-      <w:r>
-        <w:rPr>
-          <w:rFonts w:cs="Times New Roman"/>
-        </w:rPr>
-        <w:t>January 26, 2011</w:t>
-      </w:r>
-      <w:r>
-        <w:rPr>
-          <w:rFonts w:cs="Times New Roman"/>
-        </w:rPr>
-        <w:t xml:space="preserve">. </w:t>
-      </w:r>
-      <w:proofErr w:type="spellStart"/>
-      <w:r>
-        <w:rPr>
-          <w:rFonts w:cs="Times New Roman"/>
-          <w:i/>
-        </w:rPr>
-        <w:t>Arduino</w:t>
-      </w:r>
-      <w:r>
-        <w:rPr>
-          <w:rFonts w:cs="Times New Roman"/>
-          <w:i/>
-        </w:rPr>
-        <w:t>Duemilanove</w:t>
-      </w:r>
-      <w:proofErr w:type="spellEnd"/>
-      <w:r>
-        <w:rPr>
-          <w:rFonts w:cs="Times New Roman"/>
-        </w:rPr>
-        <w:t xml:space="preserve">. </w:t>
-      </w:r>
-      <w:r>
-        <w:rPr>
-          <w:rFonts w:cs="Times New Roman"/>
-        </w:rPr>
-        <w:tab/>
+      <w:proofErr w:type="gramStart"/>
+      <w:r>
+        <w:rPr>
+          <w:rFonts w:cs="Times New Roman"/>
+        </w:rPr>
         <w:t xml:space="preserve">Retrieved from </w:t>
       </w:r>
-      <w:hyperlink r:id="rId22" w:history="1">
+      <w:hyperlink r:id="rId23" w:history="1">
         <w:r>
           <w:rPr>
             <w:rStyle w:val="Hyperlink"/>
@@ -30453,6 +30203,7 @@
         </w:rPr>
         <w:t>.</w:t>
       </w:r>
+      <w:proofErr w:type="gramEnd"/>
     </w:p>
     <w:p>
       <w:pPr>
@@ -30512,14 +30263,28 @@
         <w:rPr>
           <w:rFonts w:cs="Times New Roman"/>
         </w:rPr>
-        <w:t xml:space="preserve">Flynn, A. M. (1988). Combining Sonar and Infrared Sensors for Mobile Robot </w:t>
+        <w:t xml:space="preserve">Flynn, A. M. (1988). </w:t>
+      </w:r>
+      <w:proofErr w:type="gramStart"/>
+      <w:r>
+        <w:rPr>
+          <w:rFonts w:cs="Times New Roman"/>
+        </w:rPr>
+        <w:t xml:space="preserve">Combining Sonar and Infrared Sensors for Mobile Robot </w:t>
       </w:r>
       <w:r>
         <w:rPr>
           <w:rFonts w:cs="Times New Roman"/>
         </w:rPr>
         <w:tab/>
-        <w:t xml:space="preserve">Navigation. </w:t>
+        <w:t>Navigation.</w:t>
+      </w:r>
+      <w:proofErr w:type="gramEnd"/>
+      <w:r>
+        <w:rPr>
+          <w:rFonts w:cs="Times New Roman"/>
+        </w:rPr>
+        <w:t xml:space="preserve"> </w:t>
       </w:r>
       <w:r>
         <w:rPr>
@@ -30554,6 +30319,7 @@
         </w:rPr>
         <w:t xml:space="preserve">Fodor, J.A. (1975). </w:t>
       </w:r>
+      <w:proofErr w:type="gramStart"/>
       <w:r>
         <w:rPr>
           <w:rFonts w:cs="Times New Roman"/>
@@ -30561,6 +30327,7 @@
         </w:rPr>
         <w:t>The language of thought.</w:t>
       </w:r>
+      <w:proofErr w:type="gramEnd"/>
       <w:r>
         <w:rPr>
           <w:rFonts w:cs="Times New Roman"/>
@@ -30589,6 +30356,7 @@
         </w:rPr>
       </w:pPr>
       <w:proofErr w:type="spellStart"/>
+      <w:proofErr w:type="gramStart"/>
       <w:r>
         <w:rPr>
           <w:rFonts w:cs="Times New Roman"/>
@@ -30628,7 +30396,14 @@
         <w:rPr>
           <w:rFonts w:cs="Times New Roman"/>
         </w:rPr>
-        <w:t xml:space="preserve">, R., &amp; Zorn, H. (2003). </w:t>
+        <w:t>, R., &amp; Zorn, H. (2003).</w:t>
+      </w:r>
+      <w:proofErr w:type="gramEnd"/>
+      <w:r>
+        <w:rPr>
+          <w:rFonts w:cs="Times New Roman"/>
+        </w:rPr>
+        <w:t xml:space="preserve"> </w:t>
       </w:r>
       <w:r>
         <w:rPr>
@@ -30641,13 +30416,41 @@
           <w:rFonts w:cs="Times New Roman"/>
         </w:rPr>
         <w:tab/>
-        <w:t>scoring using an ontology. Proceedings of HLT-</w:t>
-      </w:r>
-      <w:r>
-        <w:rPr>
-          <w:rFonts w:cs="Times New Roman"/>
-        </w:rPr>
-        <w:t>NAACL 2003. Edmonton</w:t>
+        <w:t xml:space="preserve">scoring using </w:t>
+      </w:r>
+      <w:proofErr w:type="gramStart"/>
+      <w:r>
+        <w:rPr>
+          <w:rFonts w:cs="Times New Roman"/>
+        </w:rPr>
+        <w:t>an ontology</w:t>
+      </w:r>
+      <w:proofErr w:type="gramEnd"/>
+      <w:r>
+        <w:rPr>
+          <w:rFonts w:cs="Times New Roman"/>
+        </w:rPr>
+        <w:t xml:space="preserve">. </w:t>
+      </w:r>
+      <w:proofErr w:type="gramStart"/>
+      <w:r>
+        <w:rPr>
+          <w:rFonts w:cs="Times New Roman"/>
+        </w:rPr>
+        <w:t>Proceedings of HLT-</w:t>
+      </w:r>
+      <w:r>
+        <w:rPr>
+          <w:rFonts w:cs="Times New Roman"/>
+        </w:rPr>
+        <w:t>NAACL 2003.</w:t>
+      </w:r>
+      <w:proofErr w:type="gramEnd"/>
+      <w:r>
+        <w:rPr>
+          <w:rFonts w:cs="Times New Roman"/>
+        </w:rPr>
+        <w:t xml:space="preserve"> Edmonton</w:t>
       </w:r>
     </w:p>
     <w:p>
@@ -30729,6 +30532,7 @@
         </w:rPr>
       </w:pPr>
       <w:proofErr w:type="spellStart"/>
+      <w:proofErr w:type="gramStart"/>
       <w:r>
         <w:rPr>
           <w:rFonts w:cs="Times New Roman"/>
@@ -30768,21 +30572,51 @@
         <w:rPr>
           <w:rFonts w:cs="Times New Roman"/>
         </w:rPr>
-        <w:t xml:space="preserve">, T., &amp; Klein, E. (2002). Mobile robot </w:t>
+        <w:t>, T., &amp; Klein, E. (2002).</w:t>
+      </w:r>
+      <w:proofErr w:type="gramEnd"/>
+      <w:r>
+        <w:rPr>
+          <w:rFonts w:cs="Times New Roman"/>
+        </w:rPr>
+        <w:t xml:space="preserve"> </w:t>
+      </w:r>
+      <w:proofErr w:type="gramStart"/>
+      <w:r>
+        <w:rPr>
+          <w:rFonts w:cs="Times New Roman"/>
+        </w:rPr>
+        <w:t xml:space="preserve">Mobile robot </w:t>
       </w:r>
       <w:r>
         <w:rPr>
           <w:rFonts w:cs="Times New Roman"/>
         </w:rPr>
         <w:tab/>
-        <w:t xml:space="preserve">programming using natural language. </w:t>
-      </w:r>
-      <w:r>
-        <w:rPr>
-          <w:rFonts w:cs="Times New Roman"/>
-          <w:i/>
-        </w:rPr>
-        <w:t>Robotics and Autonomous Systems. 38</w:t>
+        <w:t>programming using natural language.</w:t>
+      </w:r>
+      <w:proofErr w:type="gramEnd"/>
+      <w:r>
+        <w:rPr>
+          <w:rFonts w:cs="Times New Roman"/>
+        </w:rPr>
+        <w:t xml:space="preserve"> </w:t>
+      </w:r>
+      <w:proofErr w:type="gramStart"/>
+      <w:r>
+        <w:rPr>
+          <w:rFonts w:cs="Times New Roman"/>
+          <w:i/>
+        </w:rPr>
+        <w:t>Robotics and Autonomous Systems.</w:t>
+      </w:r>
+      <w:proofErr w:type="gramEnd"/>
+      <w:r>
+        <w:rPr>
+          <w:rFonts w:cs="Times New Roman"/>
+          <w:i/>
+        </w:rPr>
+        <w:t xml:space="preserve"> 38</w:t>
       </w:r>
       <w:r>
         <w:rPr>
@@ -30811,12 +30645,75 @@
           <w:rFonts w:cs="Times New Roman"/>
         </w:rPr>
       </w:pPr>
-      <w:commentRangeStart w:id="48"/>
+      <w:proofErr w:type="gramStart"/>
+      <w:r>
+        <w:rPr>
+          <w:rFonts w:cs="Times New Roman"/>
+        </w:rPr>
+        <w:t xml:space="preserve">Minton, J., &amp; </w:t>
+      </w:r>
       <w:proofErr w:type="spellStart"/>
       <w:r>
         <w:rPr>
           <w:rFonts w:cs="Times New Roman"/>
         </w:rPr>
+        <w:t>Rieksts</w:t>
+      </w:r>
+      <w:proofErr w:type="spellEnd"/>
+      <w:r>
+        <w:rPr>
+          <w:rFonts w:cs="Times New Roman"/>
+        </w:rPr>
+        <w:t>, O. (2011).</w:t>
+      </w:r>
+      <w:proofErr w:type="gramEnd"/>
+      <w:r>
+        <w:rPr>
+          <w:rFonts w:cs="Times New Roman"/>
+        </w:rPr>
+        <w:t xml:space="preserve"> </w:t>
+      </w:r>
+      <w:proofErr w:type="gramStart"/>
+      <w:r>
+        <w:rPr>
+          <w:rFonts w:cs="Times New Roman"/>
+        </w:rPr>
+        <w:t xml:space="preserve">Steps towards developing an intelligent robotics </w:t>
+      </w:r>
+      <w:r>
+        <w:rPr>
+          <w:rFonts w:cs="Times New Roman"/>
+        </w:rPr>
+        <w:tab/>
+        <w:t>course.</w:t>
+      </w:r>
+      <w:proofErr w:type="gramEnd"/>
+      <w:r>
+        <w:rPr>
+          <w:rFonts w:cs="Times New Roman"/>
+        </w:rPr>
+        <w:t xml:space="preserve"> Proceedings from PACISE 2011, Shippensburg PA</w:t>
+      </w:r>
+    </w:p>
+    <w:p>
+      <w:pPr>
+        <w:rPr>
+          <w:rFonts w:cs="Times New Roman"/>
+        </w:rPr>
+      </w:pPr>
+    </w:p>
+    <w:p>
+      <w:pPr>
+        <w:rPr>
+          <w:rFonts w:cs="Times New Roman"/>
+        </w:rPr>
+      </w:pPr>
+      <w:proofErr w:type="spellStart"/>
+      <w:proofErr w:type="gramStart"/>
+      <w:r>
+        <w:rPr>
+          <w:rFonts w:cs="Times New Roman"/>
+        </w:rPr>
         <w:t>Roos</w:t>
       </w:r>
       <w:proofErr w:type="spellEnd"/>
@@ -30824,21 +30721,7 @@
         <w:rPr>
           <w:rFonts w:cs="Times New Roman"/>
         </w:rPr>
-        <w:t>, N</w:t>
-      </w:r>
-      <w:commentRangeEnd w:id="48"/>
-      <w:r>
-        <w:rPr>
-          <w:rStyle w:val="CommentReference"/>
-          <w:rFonts w:cs="Mangal"/>
-        </w:rPr>
-        <w:commentReference w:id="48"/>
-      </w:r>
-      <w:r>
-        <w:rPr>
-          <w:rFonts w:cs="Times New Roman"/>
-        </w:rPr>
-        <w:t xml:space="preserve">., &amp; Vogt, P., &amp; </w:t>
+        <w:t xml:space="preserve">, N., &amp; Vogt, P., &amp; </w:t>
       </w:r>
       <w:proofErr w:type="spellStart"/>
       <w:r>
@@ -30852,8 +30735,16 @@
         <w:rPr>
           <w:rFonts w:cs="Times New Roman"/>
         </w:rPr>
-        <w:t xml:space="preserve">, F. (2002). </w:t>
-      </w:r>
+        <w:t>, F. (2002).</w:t>
+      </w:r>
+      <w:proofErr w:type="gramEnd"/>
+      <w:r>
+        <w:rPr>
+          <w:rFonts w:cs="Times New Roman"/>
+        </w:rPr>
+        <w:t xml:space="preserve"> </w:t>
+      </w:r>
+      <w:proofErr w:type="gramStart"/>
       <w:r>
         <w:rPr>
           <w:rFonts w:cs="Times New Roman"/>
@@ -30865,7 +30756,14 @@
           <w:rFonts w:cs="Times New Roman"/>
         </w:rPr>
         <w:tab/>
-        <w:t xml:space="preserve">communication. </w:t>
+        <w:t>communication.</w:t>
+      </w:r>
+      <w:proofErr w:type="gramEnd"/>
+      <w:r>
+        <w:rPr>
+          <w:rFonts w:cs="Times New Roman"/>
+        </w:rPr>
+        <w:t xml:space="preserve"> </w:t>
       </w:r>
       <w:r>
         <w:rPr>
@@ -30899,6 +30797,7 @@
           <w:rFonts w:cs="Times New Roman"/>
         </w:rPr>
       </w:pPr>
+      <w:proofErr w:type="gramStart"/>
       <w:r>
         <w:rPr>
           <w:rFonts w:cs="Times New Roman"/>
@@ -30909,7 +30808,21 @@
         <w:rPr>
           <w:rFonts w:cs="Times New Roman"/>
         </w:rPr>
-        <w:t xml:space="preserve">ockman, G. C. (2001). Computer </w:t>
+        <w:t>ockman, G. C. (2001).</w:t>
+      </w:r>
+      <w:proofErr w:type="gramEnd"/>
+      <w:r>
+        <w:rPr>
+          <w:rFonts w:cs="Times New Roman"/>
+        </w:rPr>
+        <w:t xml:space="preserve"> </w:t>
+      </w:r>
+      <w:proofErr w:type="gramStart"/>
+      <w:r>
+        <w:rPr>
+          <w:rFonts w:cs="Times New Roman"/>
+        </w:rPr>
+        <w:t xml:space="preserve">Computer </w:t>
       </w:r>
       <w:proofErr w:type="spellStart"/>
       <w:r>
@@ -30929,7 +30842,35 @@
         <w:rPr>
           <w:rFonts w:cs="Times New Roman"/>
         </w:rPr>
-        <w:t xml:space="preserve">. Prentice Hall. Retrieved </w:t>
+        <w:t>.</w:t>
+      </w:r>
+      <w:proofErr w:type="gramEnd"/>
+      <w:r>
+        <w:rPr>
+          <w:rFonts w:cs="Times New Roman"/>
+        </w:rPr>
+        <w:t xml:space="preserve"> </w:t>
+      </w:r>
+      <w:proofErr w:type="gramStart"/>
+      <w:r>
+        <w:rPr>
+          <w:rFonts w:cs="Times New Roman"/>
+        </w:rPr>
+        <w:t>Prentice Hall.</w:t>
+      </w:r>
+      <w:proofErr w:type="gramEnd"/>
+      <w:r>
+        <w:rPr>
+          <w:rFonts w:cs="Times New Roman"/>
+        </w:rPr>
+        <w:t xml:space="preserve"> </w:t>
+      </w:r>
+      <w:proofErr w:type="gramStart"/>
+      <w:r>
+        <w:rPr>
+          <w:rFonts w:cs="Times New Roman"/>
+        </w:rPr>
+        <w:t xml:space="preserve">Retrieved </w:t>
       </w:r>
       <w:r>
         <w:rPr>
@@ -30943,7 +30884,7 @@
         </w:rPr>
         <w:t xml:space="preserve">from </w:t>
       </w:r>
-      <w:hyperlink r:id="rId23" w:history="1">
+      <w:hyperlink r:id="rId24" w:history="1">
         <w:r>
           <w:rPr>
             <w:rStyle w:val="Hyperlink"/>
@@ -30958,25 +30899,40 @@
         </w:rPr>
         <w:t>.</w:t>
       </w:r>
-    </w:p>
-    <w:p>
-      <w:pPr>
-        <w:rPr>
-          <w:rFonts w:cs="Times New Roman"/>
-        </w:rPr>
-      </w:pPr>
-    </w:p>
-    <w:p>
-      <w:pPr>
-        <w:rPr>
-          <w:rFonts w:cs="Times New Roman"/>
-        </w:rPr>
-      </w:pPr>
-      <w:r>
-        <w:rPr>
-          <w:rFonts w:cs="Times New Roman"/>
-        </w:rPr>
-        <w:t xml:space="preserve">Simmons, R. (1970). Natural language question answering systems. </w:t>
+      <w:proofErr w:type="gramEnd"/>
+    </w:p>
+    <w:p>
+      <w:pPr>
+        <w:rPr>
+          <w:rFonts w:cs="Times New Roman"/>
+        </w:rPr>
+      </w:pPr>
+    </w:p>
+    <w:p>
+      <w:pPr>
+        <w:rPr>
+          <w:rFonts w:cs="Times New Roman"/>
+        </w:rPr>
+      </w:pPr>
+      <w:r>
+        <w:rPr>
+          <w:rFonts w:cs="Times New Roman"/>
+        </w:rPr>
+        <w:t xml:space="preserve">Simmons, R. (1970). </w:t>
+      </w:r>
+      <w:proofErr w:type="gramStart"/>
+      <w:r>
+        <w:rPr>
+          <w:rFonts w:cs="Times New Roman"/>
+        </w:rPr>
+        <w:t>Natural language question answering systems.</w:t>
+      </w:r>
+      <w:proofErr w:type="gramEnd"/>
+      <w:r>
+        <w:rPr>
+          <w:rFonts w:cs="Times New Roman"/>
+        </w:rPr>
+        <w:t xml:space="preserve"> </w:t>
       </w:r>
       <w:r>
         <w:rPr>
@@ -31020,6 +30976,7 @@
         </w:rPr>
       </w:pPr>
       <w:proofErr w:type="spellStart"/>
+      <w:proofErr w:type="gramStart"/>
       <w:r>
         <w:rPr>
           <w:rFonts w:cs="Times New Roman"/>
@@ -31031,7 +30988,14 @@
         <w:rPr>
           <w:rFonts w:cs="Times New Roman"/>
         </w:rPr>
-        <w:t xml:space="preserve">, M., &amp; Stone, P. (2009). Color learning and illumination invariance on </w:t>
+        <w:t>, M., &amp; Stone, P. (2009).</w:t>
+      </w:r>
+      <w:proofErr w:type="gramEnd"/>
+      <w:r>
+        <w:rPr>
+          <w:rFonts w:cs="Times New Roman"/>
+        </w:rPr>
+        <w:t xml:space="preserve"> Color learning and illumination invariance on </w:t>
       </w:r>
       <w:r>
         <w:rPr>
@@ -31040,12 +31004,21 @@
         <w:tab/>
         <w:t xml:space="preserve">mobile robots: A survey. </w:t>
       </w:r>
-      <w:r>
-        <w:rPr>
-          <w:rFonts w:cs="Times New Roman"/>
-          <w:i/>
-        </w:rPr>
-        <w:t>Robotics and Autonomous Systems. 57</w:t>
+      <w:proofErr w:type="gramStart"/>
+      <w:r>
+        <w:rPr>
+          <w:rFonts w:cs="Times New Roman"/>
+          <w:i/>
+        </w:rPr>
+        <w:t>Robotics and Autonomous Systems.</w:t>
+      </w:r>
+      <w:proofErr w:type="gramEnd"/>
+      <w:r>
+        <w:rPr>
+          <w:rFonts w:cs="Times New Roman"/>
+          <w:i/>
+        </w:rPr>
+        <w:t xml:space="preserve"> 57</w:t>
       </w:r>
       <w:r>
         <w:rPr>
@@ -31099,7 +31072,7 @@
       </w:pPr>
     </w:p>
     <w:sectPr>
-      <w:footerReference w:type="default" r:id="rId24"/>
+      <w:footerReference w:type="default" r:id="rId25"/>
       <w:pgSz w:w="12240" w:h="15840"/>
       <w:pgMar w:top="1800" w:right="1800" w:bottom="1800" w:left="2160" w:header="720" w:footer="720" w:gutter="0"/>
       <w:cols w:space="720"/>
@@ -31110,12 +31083,14 @@
 </file>
 
 <file path=word/comments.xml><?xml version="1.0" encoding="utf-8"?>
-<w:comments xmlns:ve="http://schemas.openxmlformats.org/markup-compatibility/2006" xmlns:o="urn:schemas-microsoft-com:office:office" xmlns:r="http://schemas.openxmlformats.org/officeDocument/2006/relationships" xmlns:m="http://schemas.openxmlformats.org/officeDocument/2006/math" xmlns:v="urn:schemas-microsoft-com:vml" xmlns:wp="http://schemas.openxmlformats.org/drawingml/2006/wordprocessingDrawing" xmlns:w10="urn:schemas-microsoft-com:office:word" xmlns:w="http://schemas.openxmlformats.org/wordprocessingml/2006/main" xmlns:wne="http://schemas.microsoft.com/office/word/2006/wordml">
+<w:comments xmlns:wpc="http://schemas.microsoft.com/office/word/2010/wordprocessingCanvas" xmlns:mc="http://schemas.openxmlformats.org/markup-compatibility/2006" xmlns:o="urn:schemas-microsoft-com:office:office" xmlns:r="http://schemas.openxmlformats.org/officeDocument/2006/relationships" xmlns:m="http://schemas.openxmlformats.org/officeDocument/2006/math" xmlns:v="urn:schemas-microsoft-com:vml" xmlns:wp14="http://schemas.microsoft.com/office/word/2010/wordprocessingDrawing" xmlns:wp="http://schemas.openxmlformats.org/drawingml/2006/wordprocessingDrawing" xmlns:w10="urn:schemas-microsoft-com:office:word" xmlns:w="http://schemas.openxmlformats.org/wordprocessingml/2006/main" xmlns:w14="http://schemas.microsoft.com/office/word/2010/wordml" xmlns:wpg="http://schemas.microsoft.com/office/word/2010/wordprocessingGroup" xmlns:wpi="http://schemas.microsoft.com/office/word/2010/wordprocessingInk" xmlns:wne="http://schemas.microsoft.com/office/word/2006/wordml" xmlns:wps="http://schemas.microsoft.com/office/word/2010/wordprocessingShape" mc:Ignorable="w14 wp14">
   <w:comment w:id="0" w:author="ffej" w:date="2011-04-14T05:11:00Z" w:initials="f">
     <w:p>
       <w:pPr>
         <w:pStyle w:val="CommentText"/>
       </w:pPr>
+      <w:bookmarkStart w:id="1" w:name="_GoBack"/>
+      <w:bookmarkEnd w:id="1"/>
       <w:r>
         <w:rPr>
           <w:rStyle w:val="CommentReference"/>
@@ -31127,7 +31102,7 @@
       </w:r>
     </w:p>
   </w:comment>
-  <w:comment w:id="1" w:author="ffej" w:date="2011-04-14T05:11:00Z" w:initials="f">
+  <w:comment w:id="2" w:author="ffej" w:date="2011-04-14T05:11:00Z" w:initials="f">
     <w:p>
       <w:pPr>
         <w:pStyle w:val="CommentText"/>
@@ -31143,7 +31118,7 @@
       </w:r>
     </w:p>
   </w:comment>
-  <w:comment w:id="2" w:author="ffej" w:date="2011-04-14T05:17:00Z" w:initials="f">
+  <w:comment w:id="3" w:author="ffej" w:date="2011-04-14T05:17:00Z" w:initials="f">
     <w:p>
       <w:pPr>
         <w:pStyle w:val="CommentText"/>
@@ -31179,7 +31154,15 @@
         <w:annotationRef/>
       </w:r>
       <w:r>
-        <w:t xml:space="preserve">Somewhere you want  to say that what you are describing is not a fully functional system, but a </w:t>
+        <w:t xml:space="preserve">Somewhere you </w:t>
+      </w:r>
+      <w:proofErr w:type="gramStart"/>
+      <w:r>
+        <w:t>want  to</w:t>
+      </w:r>
+      <w:proofErr w:type="gramEnd"/>
+      <w:r>
+        <w:t xml:space="preserve"> say that what you are describing is not a fully functional system, but a </w:t>
       </w:r>
       <w:proofErr w:type="spellStart"/>
       <w:r>
@@ -31255,7 +31238,7 @@
       </w:r>
     </w:p>
   </w:comment>
-  <w:comment w:id="13" w:author="OSK" w:date="2011-04-14T10:33:00Z" w:initials="OJR">
+  <w:comment w:id="9" w:author="ffej" w:date="2011-04-14T05:15:00Z" w:initials="f">
     <w:p>
       <w:pPr>
         <w:pStyle w:val="CommentText"/>
@@ -31267,11 +31250,11 @@
         <w:annotationRef/>
       </w:r>
       <w:r>
-        <w:t>Italicized</w:t>
+        <w:t>New figure</w:t>
       </w:r>
     </w:p>
   </w:comment>
-  <w:comment w:id="14" w:author="OSK" w:date="2011-04-14T10:34:00Z" w:initials="OJR">
+  <w:comment w:id="10" w:author="OSK" w:date="2011-04-14T10:23:00Z" w:initials="OJR">
     <w:p>
       <w:pPr>
         <w:pStyle w:val="CommentText"/>
@@ -31283,11 +31266,11 @@
         <w:annotationRef/>
       </w:r>
       <w:r>
-        <w:t>reasoning ?</w:t>
+        <w:t>Footnotes needed here</w:t>
       </w:r>
     </w:p>
   </w:comment>
-  <w:comment w:id="20" w:author="OSK" w:date="2011-04-14T10:38:00Z" w:initials="OJR">
+  <w:comment w:id="11" w:author="ffej" w:date="2011-04-14T05:15:00Z" w:initials="f">
     <w:p>
       <w:pPr>
         <w:pStyle w:val="CommentText"/>
@@ -31299,19 +31282,11 @@
         <w:annotationRef/>
       </w:r>
       <w:r>
-        <w:t xml:space="preserve">If we have time, we can add referential footnote to </w:t>
-      </w:r>
-      <w:proofErr w:type="spellStart"/>
-      <w:r>
-        <w:t>Frege</w:t>
-      </w:r>
-      <w:proofErr w:type="spellEnd"/>
-      <w:r>
-        <w:t xml:space="preserve"> here.</w:t>
+        <w:t>New section</w:t>
       </w:r>
     </w:p>
   </w:comment>
-  <w:comment w:id="24" w:author="ffej" w:date="2011-04-14T05:14:00Z" w:initials="f">
+  <w:comment w:id="12" w:author="OSK" w:date="2011-04-14T10:08:00Z" w:initials="OJR">
     <w:p>
       <w:pPr>
         <w:pStyle w:val="CommentText"/>
@@ -31323,143 +31298,7 @@
         <w:annotationRef/>
       </w:r>
       <w:r>
-        <w:t>New figure</w:t>
-      </w:r>
-    </w:p>
-  </w:comment>
-  <w:comment w:id="25" w:author="ffej" w:date="2011-04-14T05:15:00Z" w:initials="f">
-    <w:p>
-      <w:pPr>
-        <w:pStyle w:val="CommentText"/>
-      </w:pPr>
-      <w:r>
-        <w:rPr>
-          <w:rStyle w:val="CommentReference"/>
-        </w:rPr>
-        <w:annotationRef/>
-      </w:r>
-      <w:r>
-        <w:t>New figure</w:t>
-      </w:r>
-    </w:p>
-  </w:comment>
-  <w:comment w:id="28" w:author="OSK" w:date="2011-04-14T10:22:00Z" w:initials="OJR">
-    <w:p>
-      <w:pPr>
-        <w:pStyle w:val="CommentText"/>
-      </w:pPr>
-      <w:r>
-        <w:rPr>
-          <w:rStyle w:val="CommentReference"/>
-        </w:rPr>
-        <w:annotationRef/>
-      </w:r>
-      <w:r>
-        <w:t>Such algorithms have been and are being developed by others.</w:t>
-      </w:r>
-    </w:p>
-  </w:comment>
-  <w:comment w:id="29" w:author="ffej" w:date="2011-04-14T05:15:00Z" w:initials="f">
-    <w:p>
-      <w:pPr>
-        <w:pStyle w:val="CommentText"/>
-      </w:pPr>
-      <w:r>
-        <w:rPr>
-          <w:rStyle w:val="CommentReference"/>
-        </w:rPr>
-        <w:annotationRef/>
-      </w:r>
-      <w:r>
-        <w:t>Extended section</w:t>
-      </w:r>
-    </w:p>
-  </w:comment>
-  <w:comment w:id="32" w:author="OSK" w:date="2011-04-14T10:23:00Z" w:initials="OJR">
-    <w:p>
-      <w:pPr>
-        <w:pStyle w:val="CommentText"/>
-      </w:pPr>
-      <w:r>
-        <w:rPr>
-          <w:rStyle w:val="CommentReference"/>
-        </w:rPr>
-        <w:annotationRef/>
-      </w:r>
-      <w:r>
-        <w:t>Footnotes needed here</w:t>
-      </w:r>
-    </w:p>
-  </w:comment>
-  <w:comment w:id="35" w:author="ffej" w:date="2011-04-14T05:15:00Z" w:initials="f">
-    <w:p>
-      <w:pPr>
-        <w:pStyle w:val="CommentText"/>
-      </w:pPr>
-      <w:r>
-        <w:rPr>
-          <w:rStyle w:val="CommentReference"/>
-        </w:rPr>
-        <w:annotationRef/>
-      </w:r>
-      <w:r>
-        <w:t>New section</w:t>
-      </w:r>
-    </w:p>
-  </w:comment>
-  <w:comment w:id="38" w:author="OSK" w:date="2011-04-14T10:03:00Z" w:initials="OJR">
-    <w:p>
-      <w:pPr>
-        <w:pStyle w:val="CommentText"/>
-      </w:pPr>
-      <w:r>
-        <w:rPr>
-          <w:rStyle w:val="CommentReference"/>
-        </w:rPr>
-        <w:annotationRef/>
-      </w:r>
-      <w:r>
-        <w:t>??</w:t>
-      </w:r>
-    </w:p>
-  </w:comment>
-  <w:comment w:id="45" w:author="OSK" w:date="2011-04-14T10:08:00Z" w:initials="OJR">
-    <w:p>
-      <w:pPr>
-        <w:pStyle w:val="CommentText"/>
-      </w:pPr>
-      <w:r>
-        <w:rPr>
-          <w:rStyle w:val="CommentReference"/>
-        </w:rPr>
-        <w:annotationRef/>
-      </w:r>
-      <w:r>
         <w:t>Rephrase</w:t>
-      </w:r>
-    </w:p>
-  </w:comment>
-  <w:comment w:id="48" w:author="OSK" w:date="2011-04-14T11:22:00Z" w:initials="OJR">
-    <w:p>
-      <w:pPr>
-        <w:pStyle w:val="CommentText"/>
-      </w:pPr>
-      <w:r>
-        <w:rPr>
-          <w:rStyle w:val="CommentReference"/>
-        </w:rPr>
-        <w:annotationRef/>
-      </w:r>
-      <w:r>
-        <w:t xml:space="preserve">Don't forget to put here the reference to Minton &amp; </w:t>
-      </w:r>
-      <w:proofErr w:type="spellStart"/>
-      <w:r>
-        <w:t>Rieksts</w:t>
-      </w:r>
-      <w:proofErr w:type="spellEnd"/>
-      <w:r>
-        <w:t>, PACISE 2011</w:t>
       </w:r>
     </w:p>
   </w:comment>
@@ -31467,7 +31306,7 @@
 </file>
 
 <file path=word/endnotes.xml><?xml version="1.0" encoding="utf-8"?>
-<w:endnotes xmlns:ve="http://schemas.openxmlformats.org/markup-compatibility/2006" xmlns:o="urn:schemas-microsoft-com:office:office" xmlns:r="http://schemas.openxmlformats.org/officeDocument/2006/relationships" xmlns:m="http://schemas.openxmlformats.org/officeDocument/2006/math" xmlns:v="urn:schemas-microsoft-com:vml" xmlns:wp="http://schemas.openxmlformats.org/drawingml/2006/wordprocessingDrawing" xmlns:w10="urn:schemas-microsoft-com:office:word" xmlns:w="http://schemas.openxmlformats.org/wordprocessingml/2006/main" xmlns:wne="http://schemas.microsoft.com/office/word/2006/wordml">
+<w:endnotes xmlns:wpc="http://schemas.microsoft.com/office/word/2010/wordprocessingCanvas" xmlns:mc="http://schemas.openxmlformats.org/markup-compatibility/2006" xmlns:o="urn:schemas-microsoft-com:office:office" xmlns:r="http://schemas.openxmlformats.org/officeDocument/2006/relationships" xmlns:m="http://schemas.openxmlformats.org/officeDocument/2006/math" xmlns:v="urn:schemas-microsoft-com:vml" xmlns:wp14="http://schemas.microsoft.com/office/word/2010/wordprocessingDrawing" xmlns:wp="http://schemas.openxmlformats.org/drawingml/2006/wordprocessingDrawing" xmlns:w10="urn:schemas-microsoft-com:office:word" xmlns:w="http://schemas.openxmlformats.org/wordprocessingml/2006/main" xmlns:w14="http://schemas.microsoft.com/office/word/2010/wordml" xmlns:wpg="http://schemas.microsoft.com/office/word/2010/wordprocessingGroup" xmlns:wpi="http://schemas.microsoft.com/office/word/2010/wordprocessingInk" xmlns:wne="http://schemas.microsoft.com/office/word/2006/wordml" xmlns:wps="http://schemas.microsoft.com/office/word/2010/wordprocessingShape" mc:Ignorable="w14 wp14">
   <w:endnote w:type="separator" w:id="-1">
     <w:p>
       <w:r>
@@ -31488,20 +31327,33 @@
 </file>
 
 <file path=word/footer1.xml><?xml version="1.0" encoding="utf-8"?>
-<w:ftr xmlns:ve="http://schemas.openxmlformats.org/markup-compatibility/2006" xmlns:o="urn:schemas-microsoft-com:office:office" xmlns:r="http://schemas.openxmlformats.org/officeDocument/2006/relationships" xmlns:m="http://schemas.openxmlformats.org/officeDocument/2006/math" xmlns:v="urn:schemas-microsoft-com:vml" xmlns:wp="http://schemas.openxmlformats.org/drawingml/2006/wordprocessingDrawing" xmlns:w10="urn:schemas-microsoft-com:office:word" xmlns:w="http://schemas.openxmlformats.org/wordprocessingml/2006/main" xmlns:wne="http://schemas.microsoft.com/office/word/2006/wordml">
+<w:ftr xmlns:wpc="http://schemas.microsoft.com/office/word/2010/wordprocessingCanvas" xmlns:mc="http://schemas.openxmlformats.org/markup-compatibility/2006" xmlns:o="urn:schemas-microsoft-com:office:office" xmlns:r="http://schemas.openxmlformats.org/officeDocument/2006/relationships" xmlns:m="http://schemas.openxmlformats.org/officeDocument/2006/math" xmlns:v="urn:schemas-microsoft-com:vml" xmlns:wp14="http://schemas.microsoft.com/office/word/2010/wordprocessingDrawing" xmlns:wp="http://schemas.openxmlformats.org/drawingml/2006/wordprocessingDrawing" xmlns:w10="urn:schemas-microsoft-com:office:word" xmlns:w="http://schemas.openxmlformats.org/wordprocessingml/2006/main" xmlns:w14="http://schemas.microsoft.com/office/word/2010/wordml" xmlns:wpg="http://schemas.microsoft.com/office/word/2010/wordprocessingGroup" xmlns:wpi="http://schemas.microsoft.com/office/word/2010/wordprocessingInk" xmlns:wne="http://schemas.microsoft.com/office/word/2006/wordml" xmlns:wps="http://schemas.microsoft.com/office/word/2010/wordprocessingShape" mc:Ignorable="w14 wp14">
   <w:p>
     <w:pPr>
       <w:pStyle w:val="Footer"/>
       <w:jc w:val="center"/>
     </w:pPr>
-    <w:fldSimple w:instr=" PAGE ">
-      <w:r>
-        <w:rPr>
-          <w:noProof/>
-        </w:rPr>
-        <w:t>12</w:t>
-      </w:r>
-    </w:fldSimple>
+    <w:r>
+      <w:fldChar w:fldCharType="begin"/>
+    </w:r>
+    <w:r>
+      <w:instrText xml:space="preserve"> PAGE </w:instrText>
+    </w:r>
+    <w:r>
+      <w:fldChar w:fldCharType="separate"/>
+    </w:r>
+    <w:r>
+      <w:rPr>
+        <w:noProof/>
+      </w:rPr>
+      <w:t>iii</w:t>
+    </w:r>
+    <w:r>
+      <w:rPr>
+        <w:noProof/>
+      </w:rPr>
+      <w:fldChar w:fldCharType="end"/>
+    </w:r>
   </w:p>
   <w:p>
     <w:pPr>
@@ -31512,20 +31364,33 @@
 </file>
 
 <file path=word/footer2.xml><?xml version="1.0" encoding="utf-8"?>
-<w:ftr xmlns:ve="http://schemas.openxmlformats.org/markup-compatibility/2006" xmlns:o="urn:schemas-microsoft-com:office:office" xmlns:r="http://schemas.openxmlformats.org/officeDocument/2006/relationships" xmlns:m="http://schemas.openxmlformats.org/officeDocument/2006/math" xmlns:v="urn:schemas-microsoft-com:vml" xmlns:wp="http://schemas.openxmlformats.org/drawingml/2006/wordprocessingDrawing" xmlns:w10="urn:schemas-microsoft-com:office:word" xmlns:w="http://schemas.openxmlformats.org/wordprocessingml/2006/main" xmlns:wne="http://schemas.microsoft.com/office/word/2006/wordml">
+<w:ftr xmlns:wpc="http://schemas.microsoft.com/office/word/2010/wordprocessingCanvas" xmlns:mc="http://schemas.openxmlformats.org/markup-compatibility/2006" xmlns:o="urn:schemas-microsoft-com:office:office" xmlns:r="http://schemas.openxmlformats.org/officeDocument/2006/relationships" xmlns:m="http://schemas.openxmlformats.org/officeDocument/2006/math" xmlns:v="urn:schemas-microsoft-com:vml" xmlns:wp14="http://schemas.microsoft.com/office/word/2010/wordprocessingDrawing" xmlns:wp="http://schemas.openxmlformats.org/drawingml/2006/wordprocessingDrawing" xmlns:w10="urn:schemas-microsoft-com:office:word" xmlns:w="http://schemas.openxmlformats.org/wordprocessingml/2006/main" xmlns:w14="http://schemas.microsoft.com/office/word/2010/wordml" xmlns:wpg="http://schemas.microsoft.com/office/word/2010/wordprocessingGroup" xmlns:wpi="http://schemas.microsoft.com/office/word/2010/wordprocessingInk" xmlns:wne="http://schemas.microsoft.com/office/word/2006/wordml" xmlns:wps="http://schemas.microsoft.com/office/word/2010/wordprocessingShape" mc:Ignorable="w14 wp14">
   <w:p>
     <w:pPr>
       <w:pStyle w:val="Footer"/>
       <w:jc w:val="center"/>
     </w:pPr>
-    <w:fldSimple w:instr=" PAGE ">
-      <w:r>
-        <w:rPr>
-          <w:noProof/>
-        </w:rPr>
-        <w:t>28</w:t>
-      </w:r>
-    </w:fldSimple>
+    <w:r>
+      <w:fldChar w:fldCharType="begin"/>
+    </w:r>
+    <w:r>
+      <w:instrText xml:space="preserve"> PAGE </w:instrText>
+    </w:r>
+    <w:r>
+      <w:fldChar w:fldCharType="separate"/>
+    </w:r>
+    <w:r>
+      <w:rPr>
+        <w:noProof/>
+      </w:rPr>
+      <w:t>14</w:t>
+    </w:r>
+    <w:r>
+      <w:rPr>
+        <w:noProof/>
+      </w:rPr>
+      <w:fldChar w:fldCharType="end"/>
+    </w:r>
   </w:p>
   <w:p>
     <w:pPr>
@@ -31536,20 +31401,33 @@
 </file>
 
 <file path=word/footer3.xml><?xml version="1.0" encoding="utf-8"?>
-<w:ftr xmlns:ve="http://schemas.openxmlformats.org/markup-compatibility/2006" xmlns:o="urn:schemas-microsoft-com:office:office" xmlns:r="http://schemas.openxmlformats.org/officeDocument/2006/relationships" xmlns:m="http://schemas.openxmlformats.org/officeDocument/2006/math" xmlns:v="urn:schemas-microsoft-com:vml" xmlns:wp="http://schemas.openxmlformats.org/drawingml/2006/wordprocessingDrawing" xmlns:w10="urn:schemas-microsoft-com:office:word" xmlns:w="http://schemas.openxmlformats.org/wordprocessingml/2006/main" xmlns:wne="http://schemas.microsoft.com/office/word/2006/wordml">
+<w:ftr xmlns:wpc="http://schemas.microsoft.com/office/word/2010/wordprocessingCanvas" xmlns:mc="http://schemas.openxmlformats.org/markup-compatibility/2006" xmlns:o="urn:schemas-microsoft-com:office:office" xmlns:r="http://schemas.openxmlformats.org/officeDocument/2006/relationships" xmlns:m="http://schemas.openxmlformats.org/officeDocument/2006/math" xmlns:v="urn:schemas-microsoft-com:vml" xmlns:wp14="http://schemas.microsoft.com/office/word/2010/wordprocessingDrawing" xmlns:wp="http://schemas.openxmlformats.org/drawingml/2006/wordprocessingDrawing" xmlns:w10="urn:schemas-microsoft-com:office:word" xmlns:w="http://schemas.openxmlformats.org/wordprocessingml/2006/main" xmlns:w14="http://schemas.microsoft.com/office/word/2010/wordml" xmlns:wpg="http://schemas.microsoft.com/office/word/2010/wordprocessingGroup" xmlns:wpi="http://schemas.microsoft.com/office/word/2010/wordprocessingInk" xmlns:wne="http://schemas.microsoft.com/office/word/2006/wordml" xmlns:wps="http://schemas.microsoft.com/office/word/2010/wordprocessingShape" mc:Ignorable="w14 wp14">
   <w:p>
     <w:pPr>
       <w:pStyle w:val="Footer"/>
       <w:jc w:val="center"/>
     </w:pPr>
-    <w:fldSimple w:instr=" PAGE ">
-      <w:r>
-        <w:rPr>
-          <w:noProof/>
-        </w:rPr>
-        <w:t>52</w:t>
-      </w:r>
-    </w:fldSimple>
+    <w:r>
+      <w:fldChar w:fldCharType="begin"/>
+    </w:r>
+    <w:r>
+      <w:instrText xml:space="preserve"> PAGE </w:instrText>
+    </w:r>
+    <w:r>
+      <w:fldChar w:fldCharType="separate"/>
+    </w:r>
+    <w:r>
+      <w:rPr>
+        <w:noProof/>
+      </w:rPr>
+      <w:t>48</w:t>
+    </w:r>
+    <w:r>
+      <w:rPr>
+        <w:noProof/>
+      </w:rPr>
+      <w:fldChar w:fldCharType="end"/>
+    </w:r>
   </w:p>
   <w:p>
     <w:pPr>
@@ -31561,7 +31439,7 @@
 </file>
 
 <file path=word/footnotes.xml><?xml version="1.0" encoding="utf-8"?>
-<w:footnotes xmlns:ve="http://schemas.openxmlformats.org/markup-compatibility/2006" xmlns:o="urn:schemas-microsoft-com:office:office" xmlns:r="http://schemas.openxmlformats.org/officeDocument/2006/relationships" xmlns:m="http://schemas.openxmlformats.org/officeDocument/2006/math" xmlns:v="urn:schemas-microsoft-com:vml" xmlns:wp="http://schemas.openxmlformats.org/drawingml/2006/wordprocessingDrawing" xmlns:w10="urn:schemas-microsoft-com:office:word" xmlns:w="http://schemas.openxmlformats.org/wordprocessingml/2006/main" xmlns:wne="http://schemas.microsoft.com/office/word/2006/wordml">
+<w:footnotes xmlns:wpc="http://schemas.microsoft.com/office/word/2010/wordprocessingCanvas" xmlns:mc="http://schemas.openxmlformats.org/markup-compatibility/2006" xmlns:o="urn:schemas-microsoft-com:office:office" xmlns:r="http://schemas.openxmlformats.org/officeDocument/2006/relationships" xmlns:m="http://schemas.openxmlformats.org/officeDocument/2006/math" xmlns:v="urn:schemas-microsoft-com:vml" xmlns:wp14="http://schemas.microsoft.com/office/word/2010/wordprocessingDrawing" xmlns:wp="http://schemas.openxmlformats.org/drawingml/2006/wordprocessingDrawing" xmlns:w10="urn:schemas-microsoft-com:office:word" xmlns:w="http://schemas.openxmlformats.org/wordprocessingml/2006/main" xmlns:w14="http://schemas.microsoft.com/office/word/2010/wordml" xmlns:wpg="http://schemas.microsoft.com/office/word/2010/wordprocessingGroup" xmlns:wpi="http://schemas.microsoft.com/office/word/2010/wordprocessingInk" xmlns:wne="http://schemas.microsoft.com/office/word/2006/wordml" xmlns:wps="http://schemas.microsoft.com/office/word/2010/wordprocessingShape" mc:Ignorable="w14 wp14">
   <w:footnote w:type="separator" w:id="-1">
     <w:p>
       <w:r>
@@ -31582,7 +31460,7 @@
 </file>
 
 <file path=word/numbering.xml><?xml version="1.0" encoding="utf-8"?>
-<w:numbering xmlns:ve="http://schemas.openxmlformats.org/markup-compatibility/2006" xmlns:o="urn:schemas-microsoft-com:office:office" xmlns:r="http://schemas.openxmlformats.org/officeDocument/2006/relationships" xmlns:m="http://schemas.openxmlformats.org/officeDocument/2006/math" xmlns:v="urn:schemas-microsoft-com:vml" xmlns:wp="http://schemas.openxmlformats.org/drawingml/2006/wordprocessingDrawing" xmlns:w10="urn:schemas-microsoft-com:office:word" xmlns:w="http://schemas.openxmlformats.org/wordprocessingml/2006/main" xmlns:wne="http://schemas.microsoft.com/office/word/2006/wordml">
+<w:numbering xmlns:wpc="http://schemas.microsoft.com/office/word/2010/wordprocessingCanvas" xmlns:mc="http://schemas.openxmlformats.org/markup-compatibility/2006" xmlns:o="urn:schemas-microsoft-com:office:office" xmlns:r="http://schemas.openxmlformats.org/officeDocument/2006/relationships" xmlns:m="http://schemas.openxmlformats.org/officeDocument/2006/math" xmlns:v="urn:schemas-microsoft-com:vml" xmlns:wp14="http://schemas.microsoft.com/office/word/2010/wordprocessingDrawing" xmlns:wp="http://schemas.openxmlformats.org/drawingml/2006/wordprocessingDrawing" xmlns:w10="urn:schemas-microsoft-com:office:word" xmlns:w="http://schemas.openxmlformats.org/wordprocessingml/2006/main" xmlns:w14="http://schemas.microsoft.com/office/word/2010/wordml" xmlns:wpg="http://schemas.microsoft.com/office/word/2010/wordprocessingGroup" xmlns:wpi="http://schemas.microsoft.com/office/word/2010/wordprocessingInk" xmlns:wne="http://schemas.microsoft.com/office/word/2006/wordml" xmlns:wps="http://schemas.microsoft.com/office/word/2010/wordprocessingShape" mc:Ignorable="w14 wp14">
   <w:abstractNum w:abstractNumId="0">
     <w:nsid w:val="00000001"/>
     <w:multiLevelType w:val="multilevel"/>
@@ -31712,7 +31590,7 @@
 </file>
 
 <file path=word/styles.xml><?xml version="1.0" encoding="utf-8"?>
-<w:styles xmlns:r="http://schemas.openxmlformats.org/officeDocument/2006/relationships" xmlns:w="http://schemas.openxmlformats.org/wordprocessingml/2006/main">
+<w:styles xmlns:mc="http://schemas.openxmlformats.org/markup-compatibility/2006" xmlns:r="http://schemas.openxmlformats.org/officeDocument/2006/relationships" xmlns:w="http://schemas.openxmlformats.org/wordprocessingml/2006/main" xmlns:w14="http://schemas.microsoft.com/office/word/2010/wordml" mc:Ignorable="w14">
   <w:docDefaults>
     <w:rPrDefault>
       <w:rPr>
@@ -31930,7 +31808,6 @@
     <w:uiPriority w:val="99"/>
     <w:semiHidden/>
     <w:unhideWhenUsed/>
-    <w:qFormat/>
     <w:tblPr>
       <w:tblInd w:w="0" w:type="dxa"/>
       <w:tblCellMar>
@@ -33498,7 +33375,7 @@
 </file>
 
 <file path=customXml/itemProps1.xml><?xml version="1.0" encoding="utf-8"?>
-<ds:datastoreItem xmlns:ds="http://schemas.openxmlformats.org/officeDocument/2006/customXml" ds:itemID="{03F9FCE5-0CA3-4B58-BEFF-9BB7F18F37B3}">
+<ds:datastoreItem xmlns:ds="http://schemas.openxmlformats.org/officeDocument/2006/customXml" ds:itemID="{75E489FE-50B2-4D8C-953D-23574D10F303}">
   <ds:schemaRefs>
     <ds:schemaRef ds:uri="http://schemas.openxmlformats.org/officeDocument/2006/bibliography"/>
   </ds:schemaRefs>

</xml_diff>